<commit_message>
update do icone da aba de navegação e troquei o nome da pagina na dashboard
</commit_message>
<xml_diff>
--- a/Documentação/Documentação do Projeto/Documentação Mush Room.docx
+++ b/Documentação/Documentação do Projeto/Documentação Mush Room.docx
@@ -1,6 +1,6 @@
 
 <file path=word/document.xml><?xml version="1.0" encoding="utf-8"?>
-<w:document xmlns:wpc="http://schemas.microsoft.com/office/word/2010/wordprocessingCanvas" xmlns:cx="http://schemas.microsoft.com/office/drawing/2014/chartex" xmlns:mc="http://schemas.openxmlformats.org/markup-compatibility/2006" xmlns:o="urn:schemas-microsoft-com:office:office" xmlns:r="http://schemas.openxmlformats.org/officeDocument/2006/relationships" xmlns:m="http://schemas.openxmlformats.org/officeDocument/2006/math" xmlns:v="urn:schemas-microsoft-com:vml" xmlns:wp14="http://schemas.microsoft.com/office/word/2010/wordprocessingDrawing" xmlns:wp="http://schemas.openxmlformats.org/drawingml/2006/wordprocessingDrawing" xmlns:w10="urn:schemas-microsoft-com:office:word" xmlns:w="http://schemas.openxmlformats.org/wordprocessingml/2006/main" xmlns:w14="http://schemas.microsoft.com/office/word/2010/wordml" xmlns:w15="http://schemas.microsoft.com/office/word/2012/wordml" xmlns:w16se="http://schemas.microsoft.com/office/word/2015/wordml/symex" xmlns:wpg="http://schemas.microsoft.com/office/word/2010/wordprocessingGroup" xmlns:wpi="http://schemas.microsoft.com/office/word/2010/wordprocessingInk" xmlns:wne="http://schemas.microsoft.com/office/word/2006/wordml" xmlns:wps="http://schemas.microsoft.com/office/word/2010/wordprocessingShape" mc:Ignorable="w14 w15 w16se wp14">
+<w:document xmlns:wpc="http://schemas.microsoft.com/office/word/2010/wordprocessingCanvas" xmlns:cx="http://schemas.microsoft.com/office/drawing/2014/chartex" xmlns:cx1="http://schemas.microsoft.com/office/drawing/2015/9/8/chartex" xmlns:cx2="http://schemas.microsoft.com/office/drawing/2015/10/21/chartex" xmlns:cx3="http://schemas.microsoft.com/office/drawing/2016/5/9/chartex" xmlns:cx4="http://schemas.microsoft.com/office/drawing/2016/5/10/chartex" xmlns:cx5="http://schemas.microsoft.com/office/drawing/2016/5/11/chartex" xmlns:cx6="http://schemas.microsoft.com/office/drawing/2016/5/12/chartex" xmlns:cx7="http://schemas.microsoft.com/office/drawing/2016/5/13/chartex" xmlns:cx8="http://schemas.microsoft.com/office/drawing/2016/5/14/chartex" xmlns:mc="http://schemas.openxmlformats.org/markup-compatibility/2006" xmlns:aink="http://schemas.microsoft.com/office/drawing/2016/ink" xmlns:am3d="http://schemas.microsoft.com/office/drawing/2017/model3d" xmlns:o="urn:schemas-microsoft-com:office:office" xmlns:oel="http://schemas.microsoft.com/office/2019/extlst" xmlns:r="http://schemas.openxmlformats.org/officeDocument/2006/relationships" xmlns:m="http://schemas.openxmlformats.org/officeDocument/2006/math" xmlns:v="urn:schemas-microsoft-com:vml" xmlns:wp14="http://schemas.microsoft.com/office/word/2010/wordprocessingDrawing" xmlns:wp="http://schemas.openxmlformats.org/drawingml/2006/wordprocessingDrawing" xmlns:w10="urn:schemas-microsoft-com:office:word" xmlns:w="http://schemas.openxmlformats.org/wordprocessingml/2006/main" xmlns:w14="http://schemas.microsoft.com/office/word/2010/wordml" xmlns:w15="http://schemas.microsoft.com/office/word/2012/wordml" xmlns:w16cex="http://schemas.microsoft.com/office/word/2018/wordml/cex" xmlns:w16cid="http://schemas.microsoft.com/office/word/2016/wordml/cid" xmlns:w16="http://schemas.microsoft.com/office/word/2018/wordml" xmlns:w16sdtdh="http://schemas.microsoft.com/office/word/2020/wordml/sdtdatahash" xmlns:w16se="http://schemas.microsoft.com/office/word/2015/wordml/symex" xmlns:wpg="http://schemas.microsoft.com/office/word/2010/wordprocessingGroup" xmlns:wpi="http://schemas.microsoft.com/office/word/2010/wordprocessingInk" xmlns:wne="http://schemas.microsoft.com/office/word/2006/wordml" xmlns:wps="http://schemas.microsoft.com/office/word/2010/wordprocessingShape" mc:Ignorable="w14 w15 w16se w16cid w16 w16cex w16sdtdh wp14">
   <w:body>
     <w:p>
       <w:pPr>
@@ -49,7 +49,7 @@
                           <a14:useLocalDpi xmlns:a14="http://schemas.microsoft.com/office/drawing/2010/main" val="0"/>
                         </a:ext>
                         <a:ext uri="{96DAC541-7B7A-43D3-8B79-37D633B846F1}">
-                          <asvg:svgBlip xmlns:asvg="http://schemas.microsoft.com/office/drawing/2016/SVG/main" xmlns:w16sdtdh="http://schemas.microsoft.com/office/word/2020/wordml/sdtdatahash" xmlns:w16="http://schemas.microsoft.com/office/word/2018/wordml" xmlns:w16cid="http://schemas.microsoft.com/office/word/2016/wordml/cid" xmlns:w16cex="http://schemas.microsoft.com/office/word/2018/wordml/cex" xmlns:w="http://schemas.openxmlformats.org/wordprocessingml/2006/main" xmlns:w10="urn:schemas-microsoft-com:office:word" xmlns:v="urn:schemas-microsoft-com:vml" xmlns:oel="http://schemas.microsoft.com/office/2019/extlst" xmlns:o="urn:schemas-microsoft-com:office:office" xmlns:am3d="http://schemas.microsoft.com/office/drawing/2017/model3d" xmlns:aink="http://schemas.microsoft.com/office/drawing/2016/ink" xmlns:cx8="http://schemas.microsoft.com/office/drawing/2016/5/14/chartex" xmlns:cx7="http://schemas.microsoft.com/office/drawing/2016/5/13/chartex" xmlns:cx6="http://schemas.microsoft.com/office/drawing/2016/5/12/chartex" xmlns:cx5="http://schemas.microsoft.com/office/drawing/2016/5/11/chartex" xmlns:cx4="http://schemas.microsoft.com/office/drawing/2016/5/10/chartex" xmlns:cx3="http://schemas.microsoft.com/office/drawing/2016/5/9/chartex" xmlns:cx2="http://schemas.microsoft.com/office/drawing/2015/10/21/chartex" xmlns:cx1="http://schemas.microsoft.com/office/drawing/2015/9/8/chartex" xmlns="" r:embed="rId7"/>
+                          <asvg:svgBlip xmlns:asvg="http://schemas.microsoft.com/office/drawing/2016/SVG/main" r:embed="rId7"/>
                         </a:ext>
                       </a:extLst>
                     </a:blip>
@@ -170,7 +170,7 @@
               </wp:anchor>
             </w:drawing>
           </mc:Choice>
-          <mc:Fallback xmlns:w16sdtdh="http://schemas.microsoft.com/office/word/2020/wordml/sdtdatahash" xmlns:w16="http://schemas.microsoft.com/office/word/2018/wordml" xmlns:w16cid="http://schemas.microsoft.com/office/word/2016/wordml/cid" xmlns:w16cex="http://schemas.microsoft.com/office/word/2018/wordml/cex" xmlns:oel="http://schemas.microsoft.com/office/2019/extlst" xmlns:am3d="http://schemas.microsoft.com/office/drawing/2017/model3d" xmlns:aink="http://schemas.microsoft.com/office/drawing/2016/ink" xmlns:cx8="http://schemas.microsoft.com/office/drawing/2016/5/14/chartex" xmlns:cx7="http://schemas.microsoft.com/office/drawing/2016/5/13/chartex" xmlns:cx6="http://schemas.microsoft.com/office/drawing/2016/5/12/chartex" xmlns:cx5="http://schemas.microsoft.com/office/drawing/2016/5/11/chartex" xmlns:cx4="http://schemas.microsoft.com/office/drawing/2016/5/10/chartex" xmlns:cx3="http://schemas.microsoft.com/office/drawing/2016/5/9/chartex" xmlns:cx2="http://schemas.microsoft.com/office/drawing/2015/10/21/chartex" xmlns:cx1="http://schemas.microsoft.com/office/drawing/2015/9/8/chartex">
+          <mc:Fallback>
             <w:pict>
               <v:shapetype w14:anchorId="1BB153F6" id="_x0000_t202" coordsize="21600,21600" o:spt="202" path="m,l,21600r21600,l21600,xe">
                 <v:stroke joinstyle="miter"/>
@@ -287,6 +287,7 @@
                                 <w:lang w:eastAsia="pt-BR"/>
                               </w:rPr>
                             </w:pPr>
+                            <w:proofErr w:type="spellStart"/>
                             <w:r>
                               <w:rPr>
                                 <w:rFonts w:ascii="Quire Sans" w:eastAsia="Times New Roman" w:hAnsi="Quire Sans" w:cs="Quire Sans"/>
@@ -296,7 +297,19 @@
                                 <w:szCs w:val="28"/>
                                 <w:lang w:eastAsia="pt-BR"/>
                               </w:rPr>
-                              <w:t>Matteus Nogueira</w:t>
+                              <w:t>Matteus</w:t>
+                            </w:r>
+                            <w:proofErr w:type="spellEnd"/>
+                            <w:r>
+                              <w:rPr>
+                                <w:rFonts w:ascii="Quire Sans" w:eastAsia="Times New Roman" w:hAnsi="Quire Sans" w:cs="Quire Sans"/>
+                                <w:color w:val="FFEFD4"/>
+                                <w:position w:val="5"/>
+                                <w:sz w:val="28"/>
+                                <w:szCs w:val="28"/>
+                                <w:lang w:eastAsia="pt-BR"/>
+                              </w:rPr>
+                              <w:t xml:space="preserve"> Nogueira</w:t>
                             </w:r>
                           </w:p>
                           <w:p>
@@ -358,7 +371,7 @@
               </wp:anchor>
             </w:drawing>
           </mc:Choice>
-          <mc:Fallback xmlns:w16sdtdh="http://schemas.microsoft.com/office/word/2020/wordml/sdtdatahash" xmlns:w16="http://schemas.microsoft.com/office/word/2018/wordml" xmlns:w16cid="http://schemas.microsoft.com/office/word/2016/wordml/cid" xmlns:w16cex="http://schemas.microsoft.com/office/word/2018/wordml/cex" xmlns:oel="http://schemas.microsoft.com/office/2019/extlst" xmlns:am3d="http://schemas.microsoft.com/office/drawing/2017/model3d" xmlns:aink="http://schemas.microsoft.com/office/drawing/2016/ink" xmlns:cx8="http://schemas.microsoft.com/office/drawing/2016/5/14/chartex" xmlns:cx7="http://schemas.microsoft.com/office/drawing/2016/5/13/chartex" xmlns:cx6="http://schemas.microsoft.com/office/drawing/2016/5/12/chartex" xmlns:cx5="http://schemas.microsoft.com/office/drawing/2016/5/11/chartex" xmlns:cx4="http://schemas.microsoft.com/office/drawing/2016/5/10/chartex" xmlns:cx3="http://schemas.microsoft.com/office/drawing/2016/5/9/chartex" xmlns:cx2="http://schemas.microsoft.com/office/drawing/2015/10/21/chartex" xmlns:cx1="http://schemas.microsoft.com/office/drawing/2015/9/8/chartex">
+          <mc:Fallback>
             <w:pict>
               <v:shape w14:anchorId="708BC7F0" id="_x0000_s1027" type="#_x0000_t202" style="position:absolute;margin-left:296.25pt;margin-top:617.5pt;width:145.05pt;height:51.75pt;z-index:251669504;visibility:visible;mso-wrap-style:square;mso-width-percent:0;mso-height-percent:0;mso-wrap-distance-left:9pt;mso-wrap-distance-top:0;mso-wrap-distance-right:9pt;mso-wrap-distance-bottom:0;mso-position-horizontal:absolute;mso-position-horizontal-relative:text;mso-position-vertical:absolute;mso-position-vertical-relative:text;mso-width-percent:0;mso-height-percent:0;mso-width-relative:margin;mso-height-relative:margin;v-text-anchor:top" o:gfxdata="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" filled="f" stroked="f" strokeweight=".5pt">
                 <v:textbox>
@@ -564,7 +577,7 @@
               </wp:anchor>
             </w:drawing>
           </mc:Choice>
-          <mc:Fallback xmlns:w16sdtdh="http://schemas.microsoft.com/office/word/2020/wordml/sdtdatahash" xmlns:w16="http://schemas.microsoft.com/office/word/2018/wordml" xmlns:w16cid="http://schemas.microsoft.com/office/word/2016/wordml/cid" xmlns:w16cex="http://schemas.microsoft.com/office/word/2018/wordml/cex" xmlns:oel="http://schemas.microsoft.com/office/2019/extlst" xmlns:am3d="http://schemas.microsoft.com/office/drawing/2017/model3d" xmlns:aink="http://schemas.microsoft.com/office/drawing/2016/ink" xmlns:cx8="http://schemas.microsoft.com/office/drawing/2016/5/14/chartex" xmlns:cx7="http://schemas.microsoft.com/office/drawing/2016/5/13/chartex" xmlns:cx6="http://schemas.microsoft.com/office/drawing/2016/5/12/chartex" xmlns:cx5="http://schemas.microsoft.com/office/drawing/2016/5/11/chartex" xmlns:cx4="http://schemas.microsoft.com/office/drawing/2016/5/10/chartex" xmlns:cx3="http://schemas.microsoft.com/office/drawing/2016/5/9/chartex" xmlns:cx2="http://schemas.microsoft.com/office/drawing/2015/10/21/chartex" xmlns:cx1="http://schemas.microsoft.com/office/drawing/2015/9/8/chartex">
+          <mc:Fallback>
             <w:pict>
               <v:shape w14:anchorId="328EE51C" id="_x0000_s1028" type="#_x0000_t202" style="position:absolute;margin-left:139.05pt;margin-top:618.25pt;width:145.05pt;height:51pt;z-index:251667456;visibility:visible;mso-wrap-style:square;mso-width-percent:0;mso-height-percent:0;mso-wrap-distance-left:9pt;mso-wrap-distance-top:0;mso-wrap-distance-right:9pt;mso-wrap-distance-bottom:0;mso-position-horizontal:absolute;mso-position-horizontal-relative:text;mso-position-vertical:absolute;mso-position-vertical-relative:text;mso-width-percent:0;mso-height-percent:0;mso-width-relative:margin;mso-height-relative:margin;v-text-anchor:top" o:gfxdata="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" filled="f" stroked="f" strokeweight=".5pt">
                 <v:textbox>
@@ -737,8 +750,21 @@
                                 <w:szCs w:val="28"/>
                                 <w:lang w:val="en-US"/>
                               </w:rPr>
-                              <w:t>Daniel Ebenézer</w:t>
+                              <w:t xml:space="preserve">Daniel </w:t>
                             </w:r>
+                            <w:proofErr w:type="spellStart"/>
+                            <w:r>
+                              <w:rPr>
+                                <w:rStyle w:val="eop"/>
+                                <w:rFonts w:ascii="Quire Sans" w:hAnsi="Quire Sans" w:cs="Quire Sans"/>
+                                <w:color w:val="FFEFD4"/>
+                                <w:sz w:val="28"/>
+                                <w:szCs w:val="28"/>
+                                <w:lang w:val="en-US"/>
+                              </w:rPr>
+                              <w:t>Ebenézer</w:t>
+                            </w:r>
+                            <w:proofErr w:type="spellEnd"/>
                             <w:r>
                               <w:rPr>
                                 <w:rStyle w:val="eop"/>
@@ -787,7 +813,7 @@
               </wp:anchor>
             </w:drawing>
           </mc:Choice>
-          <mc:Fallback xmlns:w16sdtdh="http://schemas.microsoft.com/office/word/2020/wordml/sdtdatahash" xmlns:w16="http://schemas.microsoft.com/office/word/2018/wordml" xmlns:w16cid="http://schemas.microsoft.com/office/word/2016/wordml/cid" xmlns:w16cex="http://schemas.microsoft.com/office/word/2018/wordml/cex" xmlns:oel="http://schemas.microsoft.com/office/2019/extlst" xmlns:am3d="http://schemas.microsoft.com/office/drawing/2017/model3d" xmlns:aink="http://schemas.microsoft.com/office/drawing/2016/ink" xmlns:cx8="http://schemas.microsoft.com/office/drawing/2016/5/14/chartex" xmlns:cx7="http://schemas.microsoft.com/office/drawing/2016/5/13/chartex" xmlns:cx6="http://schemas.microsoft.com/office/drawing/2016/5/12/chartex" xmlns:cx5="http://schemas.microsoft.com/office/drawing/2016/5/11/chartex" xmlns:cx4="http://schemas.microsoft.com/office/drawing/2016/5/10/chartex" xmlns:cx3="http://schemas.microsoft.com/office/drawing/2016/5/9/chartex" xmlns:cx2="http://schemas.microsoft.com/office/drawing/2015/10/21/chartex" xmlns:cx1="http://schemas.microsoft.com/office/drawing/2015/9/8/chartex">
+          <mc:Fallback>
             <w:pict>
               <v:shape w14:anchorId="35D7AE10" id="_x0000_s1029" type="#_x0000_t202" style="position:absolute;margin-left:-17.25pt;margin-top:620.5pt;width:156.3pt;height:50.25pt;z-index:251663360;visibility:visible;mso-wrap-style:square;mso-width-percent:0;mso-height-percent:0;mso-wrap-distance-left:9pt;mso-wrap-distance-top:0;mso-wrap-distance-right:9pt;mso-wrap-distance-bottom:0;mso-position-horizontal:absolute;mso-position-horizontal-relative:text;mso-position-vertical:absolute;mso-position-vertical-relative:text;mso-width-percent:0;mso-height-percent:0;mso-width-relative:margin;mso-height-relative:margin;v-text-anchor:top" o:gfxdata="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" filled="f" stroked="f" strokeweight=".5pt">
                 <v:textbox>
@@ -980,7 +1006,7 @@
               </wp:anchor>
             </w:drawing>
           </mc:Choice>
-          <mc:Fallback xmlns:w16sdtdh="http://schemas.microsoft.com/office/word/2020/wordml/sdtdatahash" xmlns:w16="http://schemas.microsoft.com/office/word/2018/wordml" xmlns:w16cid="http://schemas.microsoft.com/office/word/2016/wordml/cid" xmlns:w16cex="http://schemas.microsoft.com/office/word/2018/wordml/cex" xmlns:oel="http://schemas.microsoft.com/office/2019/extlst" xmlns:am3d="http://schemas.microsoft.com/office/drawing/2017/model3d" xmlns:aink="http://schemas.microsoft.com/office/drawing/2016/ink" xmlns:cx8="http://schemas.microsoft.com/office/drawing/2016/5/14/chartex" xmlns:cx7="http://schemas.microsoft.com/office/drawing/2016/5/13/chartex" xmlns:cx6="http://schemas.microsoft.com/office/drawing/2016/5/12/chartex" xmlns:cx5="http://schemas.microsoft.com/office/drawing/2016/5/11/chartex" xmlns:cx4="http://schemas.microsoft.com/office/drawing/2016/5/10/chartex" xmlns:cx3="http://schemas.microsoft.com/office/drawing/2016/5/9/chartex" xmlns:cx2="http://schemas.microsoft.com/office/drawing/2015/10/21/chartex" xmlns:cx1="http://schemas.microsoft.com/office/drawing/2015/9/8/chartex">
+          <mc:Fallback>
             <w:pict>
               <v:shape w14:anchorId="4FA9741D" id="_x0000_s1030" type="#_x0000_t202" style="position:absolute;margin-left:148.8pt;margin-top:550.95pt;width:145.05pt;height:82.65pt;z-index:251671552;visibility:visible;mso-wrap-style:square;mso-width-percent:0;mso-height-percent:0;mso-wrap-distance-left:9pt;mso-wrap-distance-top:0;mso-wrap-distance-right:9pt;mso-wrap-distance-bottom:0;mso-position-horizontal:absolute;mso-position-horizontal-relative:text;mso-position-vertical:absolute;mso-position-vertical-relative:text;mso-width-percent:0;mso-height-percent:0;mso-width-relative:margin;mso-height-relative:margin;v-text-anchor:top" o:gfxdata="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" filled="f" stroked="f" strokeweight=".5pt">
                 <v:textbox>
@@ -1103,7 +1129,7 @@
               </wp:anchor>
             </w:drawing>
           </mc:Choice>
-          <mc:Fallback xmlns:w16sdtdh="http://schemas.microsoft.com/office/word/2020/wordml/sdtdatahash" xmlns:w16="http://schemas.microsoft.com/office/word/2018/wordml" xmlns:w16cid="http://schemas.microsoft.com/office/word/2016/wordml/cid" xmlns:w16cex="http://schemas.microsoft.com/office/word/2018/wordml/cex" xmlns:oel="http://schemas.microsoft.com/office/2019/extlst" xmlns:am3d="http://schemas.microsoft.com/office/drawing/2017/model3d" xmlns:aink="http://schemas.microsoft.com/office/drawing/2016/ink" xmlns:cx8="http://schemas.microsoft.com/office/drawing/2016/5/14/chartex" xmlns:cx7="http://schemas.microsoft.com/office/drawing/2016/5/13/chartex" xmlns:cx6="http://schemas.microsoft.com/office/drawing/2016/5/12/chartex" xmlns:cx5="http://schemas.microsoft.com/office/drawing/2016/5/11/chartex" xmlns:cx4="http://schemas.microsoft.com/office/drawing/2016/5/10/chartex" xmlns:cx3="http://schemas.microsoft.com/office/drawing/2016/5/9/chartex" xmlns:cx2="http://schemas.microsoft.com/office/drawing/2015/10/21/chartex" xmlns:cx1="http://schemas.microsoft.com/office/drawing/2015/9/8/chartex">
+          <mc:Fallback>
             <w:pict>
               <v:roundrect w14:anchorId="6DF89210" id="Retângulo: Cantos Arredondados 5" o:spid="_x0000_s1026" style="position:absolute;margin-left:-10.75pt;margin-top:591.75pt;width:470.65pt;height:98.75pt;z-index:251660799;visibility:visible;mso-wrap-style:square;mso-width-percent:0;mso-wrap-distance-left:9pt;mso-wrap-distance-top:0;mso-wrap-distance-right:9pt;mso-wrap-distance-bottom:0;mso-position-horizontal:absolute;mso-position-horizontal-relative:text;mso-position-vertical:absolute;mso-position-vertical-relative:text;mso-width-percent:0;mso-width-relative:margin;v-text-anchor:middle" arcsize="10923f" o:gfxdata="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" fillcolor="#702323" stroked="f" strokeweight="1pt">
                 <v:stroke joinstyle="miter"/>
@@ -1124,7 +1150,7 @@
           <w:lang w:eastAsia="pt-BR"/>
         </w:rPr>
         <w:drawing>
-          <wp:anchor distT="0" distB="0" distL="114300" distR="114300" simplePos="0" relativeHeight="251660288" behindDoc="0" locked="0" layoutInCell="1" allowOverlap="1" wp14:anchorId="6801E9BB" wp14:editId="761BBC4C">
+          <wp:anchor distT="0" distB="0" distL="114300" distR="114300" simplePos="0" relativeHeight="251660288" behindDoc="0" locked="0" layoutInCell="1" allowOverlap="1" wp14:anchorId="6801E9BB" wp14:editId="558BA588">
             <wp:simplePos x="0" y="0"/>
             <wp:positionH relativeFrom="column">
               <wp:posOffset>0</wp:posOffset>
@@ -1288,7 +1314,223 @@
           <w:sz w:val="24"/>
           <w:szCs w:val="24"/>
         </w:rPr>
-        <w:t>Atualmente a espécie de cogumelos mais cultivado no mundo é o champignon (Agaricus bisporus), porém algumas espécies têm se destacado cada vez mais no mercado consumidor, principalmente na culinária, como por exemplo, o shitake (Lentinula edodes), o shimeji (Lyophyllum shimeji), o cantarelo (Cantherellus-cibarius), o Portobello (Agaricus bisporus) e o Hiratake (Pleurotus ostreatus) que já são consumidos e conhecidos no Brasil.</w:t>
+        <w:t>Atualmente a espécie de cogumelos mais cultivado no mundo é o champignon (</w:t>
+      </w:r>
+      <w:proofErr w:type="spellStart"/>
+      <w:r>
+        <w:rPr>
+          <w:rFonts w:ascii="Quire Sans" w:eastAsia="Quire Sans" w:hAnsi="Quire Sans" w:cs="Quire Sans"/>
+          <w:sz w:val="24"/>
+          <w:szCs w:val="24"/>
+        </w:rPr>
+        <w:t>Agaricus</w:t>
+      </w:r>
+      <w:proofErr w:type="spellEnd"/>
+      <w:r>
+        <w:rPr>
+          <w:rFonts w:ascii="Quire Sans" w:eastAsia="Quire Sans" w:hAnsi="Quire Sans" w:cs="Quire Sans"/>
+          <w:sz w:val="24"/>
+          <w:szCs w:val="24"/>
+        </w:rPr>
+        <w:t xml:space="preserve"> </w:t>
+      </w:r>
+      <w:proofErr w:type="spellStart"/>
+      <w:r>
+        <w:rPr>
+          <w:rFonts w:ascii="Quire Sans" w:eastAsia="Quire Sans" w:hAnsi="Quire Sans" w:cs="Quire Sans"/>
+          <w:sz w:val="24"/>
+          <w:szCs w:val="24"/>
+        </w:rPr>
+        <w:t>bisporus</w:t>
+      </w:r>
+      <w:proofErr w:type="spellEnd"/>
+      <w:r>
+        <w:rPr>
+          <w:rFonts w:ascii="Quire Sans" w:eastAsia="Quire Sans" w:hAnsi="Quire Sans" w:cs="Quire Sans"/>
+          <w:sz w:val="24"/>
+          <w:szCs w:val="24"/>
+        </w:rPr>
+        <w:t>), porém algumas espécies têm se destacado cada vez mais no mercado consumidor, principalmente na culinária, como por exemplo, o shitake (</w:t>
+      </w:r>
+      <w:proofErr w:type="spellStart"/>
+      <w:r>
+        <w:rPr>
+          <w:rFonts w:ascii="Quire Sans" w:eastAsia="Quire Sans" w:hAnsi="Quire Sans" w:cs="Quire Sans"/>
+          <w:sz w:val="24"/>
+          <w:szCs w:val="24"/>
+        </w:rPr>
+        <w:t>Lentinula</w:t>
+      </w:r>
+      <w:proofErr w:type="spellEnd"/>
+      <w:r>
+        <w:rPr>
+          <w:rFonts w:ascii="Quire Sans" w:eastAsia="Quire Sans" w:hAnsi="Quire Sans" w:cs="Quire Sans"/>
+          <w:sz w:val="24"/>
+          <w:szCs w:val="24"/>
+        </w:rPr>
+        <w:t xml:space="preserve"> </w:t>
+      </w:r>
+      <w:proofErr w:type="spellStart"/>
+      <w:r>
+        <w:rPr>
+          <w:rFonts w:ascii="Quire Sans" w:eastAsia="Quire Sans" w:hAnsi="Quire Sans" w:cs="Quire Sans"/>
+          <w:sz w:val="24"/>
+          <w:szCs w:val="24"/>
+        </w:rPr>
+        <w:t>edodes</w:t>
+      </w:r>
+      <w:proofErr w:type="spellEnd"/>
+      <w:r>
+        <w:rPr>
+          <w:rFonts w:ascii="Quire Sans" w:eastAsia="Quire Sans" w:hAnsi="Quire Sans" w:cs="Quire Sans"/>
+          <w:sz w:val="24"/>
+          <w:szCs w:val="24"/>
+        </w:rPr>
+        <w:t>), o shimeji (</w:t>
+      </w:r>
+      <w:proofErr w:type="spellStart"/>
+      <w:r>
+        <w:rPr>
+          <w:rFonts w:ascii="Quire Sans" w:eastAsia="Quire Sans" w:hAnsi="Quire Sans" w:cs="Quire Sans"/>
+          <w:sz w:val="24"/>
+          <w:szCs w:val="24"/>
+        </w:rPr>
+        <w:t>Lyophyllum</w:t>
+      </w:r>
+      <w:proofErr w:type="spellEnd"/>
+      <w:r>
+        <w:rPr>
+          <w:rFonts w:ascii="Quire Sans" w:eastAsia="Quire Sans" w:hAnsi="Quire Sans" w:cs="Quire Sans"/>
+          <w:sz w:val="24"/>
+          <w:szCs w:val="24"/>
+        </w:rPr>
+        <w:t xml:space="preserve"> shimeji), o </w:t>
+      </w:r>
+      <w:proofErr w:type="spellStart"/>
+      <w:r>
+        <w:rPr>
+          <w:rFonts w:ascii="Quire Sans" w:eastAsia="Quire Sans" w:hAnsi="Quire Sans" w:cs="Quire Sans"/>
+          <w:sz w:val="24"/>
+          <w:szCs w:val="24"/>
+        </w:rPr>
+        <w:t>cantarelo</w:t>
+      </w:r>
+      <w:proofErr w:type="spellEnd"/>
+      <w:r>
+        <w:rPr>
+          <w:rFonts w:ascii="Quire Sans" w:eastAsia="Quire Sans" w:hAnsi="Quire Sans" w:cs="Quire Sans"/>
+          <w:sz w:val="24"/>
+          <w:szCs w:val="24"/>
+        </w:rPr>
+        <w:t xml:space="preserve"> (</w:t>
+      </w:r>
+      <w:proofErr w:type="spellStart"/>
+      <w:r>
+        <w:rPr>
+          <w:rFonts w:ascii="Quire Sans" w:eastAsia="Quire Sans" w:hAnsi="Quire Sans" w:cs="Quire Sans"/>
+          <w:sz w:val="24"/>
+          <w:szCs w:val="24"/>
+        </w:rPr>
+        <w:t>Cantherellus-cibarius</w:t>
+      </w:r>
+      <w:proofErr w:type="spellEnd"/>
+      <w:r>
+        <w:rPr>
+          <w:rFonts w:ascii="Quire Sans" w:eastAsia="Quire Sans" w:hAnsi="Quire Sans" w:cs="Quire Sans"/>
+          <w:sz w:val="24"/>
+          <w:szCs w:val="24"/>
+        </w:rPr>
+        <w:t>), o Portobello (</w:t>
+      </w:r>
+      <w:proofErr w:type="spellStart"/>
+      <w:r>
+        <w:rPr>
+          <w:rFonts w:ascii="Quire Sans" w:eastAsia="Quire Sans" w:hAnsi="Quire Sans" w:cs="Quire Sans"/>
+          <w:sz w:val="24"/>
+          <w:szCs w:val="24"/>
+        </w:rPr>
+        <w:t>Agaricus</w:t>
+      </w:r>
+      <w:proofErr w:type="spellEnd"/>
+      <w:r>
+        <w:rPr>
+          <w:rFonts w:ascii="Quire Sans" w:eastAsia="Quire Sans" w:hAnsi="Quire Sans" w:cs="Quire Sans"/>
+          <w:sz w:val="24"/>
+          <w:szCs w:val="24"/>
+        </w:rPr>
+        <w:t xml:space="preserve"> </w:t>
+      </w:r>
+      <w:proofErr w:type="spellStart"/>
+      <w:r>
+        <w:rPr>
+          <w:rFonts w:ascii="Quire Sans" w:eastAsia="Quire Sans" w:hAnsi="Quire Sans" w:cs="Quire Sans"/>
+          <w:sz w:val="24"/>
+          <w:szCs w:val="24"/>
+        </w:rPr>
+        <w:t>bisporus</w:t>
+      </w:r>
+      <w:proofErr w:type="spellEnd"/>
+      <w:r>
+        <w:rPr>
+          <w:rFonts w:ascii="Quire Sans" w:eastAsia="Quire Sans" w:hAnsi="Quire Sans" w:cs="Quire Sans"/>
+          <w:sz w:val="24"/>
+          <w:szCs w:val="24"/>
+        </w:rPr>
+        <w:t xml:space="preserve">) e o </w:t>
+      </w:r>
+      <w:proofErr w:type="spellStart"/>
+      <w:r>
+        <w:rPr>
+          <w:rFonts w:ascii="Quire Sans" w:eastAsia="Quire Sans" w:hAnsi="Quire Sans" w:cs="Quire Sans"/>
+          <w:sz w:val="24"/>
+          <w:szCs w:val="24"/>
+        </w:rPr>
+        <w:t>Hiratake</w:t>
+      </w:r>
+      <w:proofErr w:type="spellEnd"/>
+      <w:r>
+        <w:rPr>
+          <w:rFonts w:ascii="Quire Sans" w:eastAsia="Quire Sans" w:hAnsi="Quire Sans" w:cs="Quire Sans"/>
+          <w:sz w:val="24"/>
+          <w:szCs w:val="24"/>
+        </w:rPr>
+        <w:t xml:space="preserve"> (</w:t>
+      </w:r>
+      <w:proofErr w:type="spellStart"/>
+      <w:r>
+        <w:rPr>
+          <w:rFonts w:ascii="Quire Sans" w:eastAsia="Quire Sans" w:hAnsi="Quire Sans" w:cs="Quire Sans"/>
+          <w:sz w:val="24"/>
+          <w:szCs w:val="24"/>
+        </w:rPr>
+        <w:t>Pleurotus</w:t>
+      </w:r>
+      <w:proofErr w:type="spellEnd"/>
+      <w:r>
+        <w:rPr>
+          <w:rFonts w:ascii="Quire Sans" w:eastAsia="Quire Sans" w:hAnsi="Quire Sans" w:cs="Quire Sans"/>
+          <w:sz w:val="24"/>
+          <w:szCs w:val="24"/>
+        </w:rPr>
+        <w:t xml:space="preserve"> </w:t>
+      </w:r>
+      <w:proofErr w:type="spellStart"/>
+      <w:r>
+        <w:rPr>
+          <w:rFonts w:ascii="Quire Sans" w:eastAsia="Quire Sans" w:hAnsi="Quire Sans" w:cs="Quire Sans"/>
+          <w:sz w:val="24"/>
+          <w:szCs w:val="24"/>
+        </w:rPr>
+        <w:t>ostreatus</w:t>
+      </w:r>
+      <w:proofErr w:type="spellEnd"/>
+      <w:r>
+        <w:rPr>
+          <w:rFonts w:ascii="Quire Sans" w:eastAsia="Quire Sans" w:hAnsi="Quire Sans" w:cs="Quire Sans"/>
+          <w:sz w:val="24"/>
+          <w:szCs w:val="24"/>
+        </w:rPr>
+        <w:t>) que já são consumidos e conhecidos no Brasil.</w:t>
       </w:r>
     </w:p>
     <w:p>
@@ -1339,7 +1581,25 @@
           <w:sz w:val="24"/>
           <w:szCs w:val="24"/>
         </w:rPr>
-        <w:t>Os cogumelos são relevantes para o cuidado da saúde visto que se trata de fungos ricos em proteínas, aminoácidos essenciais, vitaminas, carboidratos, fibras e ácidos graxos insaturado. Tendo grandes propriedades medicinais devido às glucanas presentes em suas paredes celulares, que melhoram a resistência do corpo, inibem tumores, estimulam a produção de interferon e combatem células tumorais. Os fungos ainda colaboram para a melhora da resistência do nosso organismo, evitando o crescimento de tumores e ajudando na destruição das células tumorais.</w:t>
+        <w:t xml:space="preserve">Os cogumelos são relevantes para o cuidado da saúde visto que se trata de fungos ricos em proteínas, aminoácidos essenciais, vitaminas, carboidratos, fibras e ácidos graxos insaturado. Tendo grandes propriedades medicinais devido às </w:t>
+      </w:r>
+      <w:proofErr w:type="spellStart"/>
+      <w:r>
+        <w:rPr>
+          <w:rFonts w:ascii="Quire Sans" w:eastAsia="Quire Sans" w:hAnsi="Quire Sans" w:cs="Quire Sans"/>
+          <w:sz w:val="24"/>
+          <w:szCs w:val="24"/>
+        </w:rPr>
+        <w:t>glucanas</w:t>
+      </w:r>
+      <w:proofErr w:type="spellEnd"/>
+      <w:r>
+        <w:rPr>
+          <w:rFonts w:ascii="Quire Sans" w:eastAsia="Quire Sans" w:hAnsi="Quire Sans" w:cs="Quire Sans"/>
+          <w:sz w:val="24"/>
+          <w:szCs w:val="24"/>
+        </w:rPr>
+        <w:t xml:space="preserve"> presentes em suas paredes celulares, que melhoram a resistência do corpo, inibem tumores, estimulam a produção de interferon e combatem células tumorais. Os fungos ainda colaboram para a melhora da resistência do nosso organismo, evitando o crescimento de tumores e ajudando na destruição das células tumorais.</w:t>
       </w:r>
     </w:p>
     <w:p>
@@ -1423,6 +1683,7 @@
           <w:sz w:val="32"/>
           <w:szCs w:val="32"/>
         </w:rPr>
+        <w:lastRenderedPageBreak/>
         <w:t>Cultivo de cogumelo no mundo</w:t>
       </w:r>
     </w:p>
@@ -1444,16 +1705,115 @@
           <w:sz w:val="24"/>
           <w:szCs w:val="24"/>
         </w:rPr>
-        <w:t xml:space="preserve">Segundo a FAO (Food and Agriculture Organization of the United Nations), ao redor do mundo, a China lidera o ranking de cultivo de cogumelos. Em 2020, os chineses foram responsáveis por disponibilizar aproximadamente 39,91 milhões de toneladas de cogumelo no mercado, cerca de 93,93% da produção mundial no total. O ranking é seguido pelo Japão, </w:t>
-      </w:r>
-      <w:r>
-        <w:rPr>
-          <w:rFonts w:ascii="Quire Sans" w:eastAsia="Quire Sans" w:hAnsi="Quire Sans" w:cs="Quire Sans"/>
-          <w:sz w:val="24"/>
-          <w:szCs w:val="24"/>
-        </w:rPr>
-        <w:lastRenderedPageBreak/>
-        <w:t>produzindo cerca de 453.5 milhões de toneladas (1.11% da produção) e pelos Estados Unidos, responsável por 370.5 milhões de toneladas (0.87%). Já o Brasil não aparece no ranking de 20 posições, evidenciando uma baixa produção nacional, o que resulta na necessidade de importação de grande parte dos cogumelos consumidos no país.</w:t>
+        <w:t xml:space="preserve">Segundo a FAO (Food </w:t>
+      </w:r>
+      <w:proofErr w:type="spellStart"/>
+      <w:r>
+        <w:rPr>
+          <w:rFonts w:ascii="Quire Sans" w:eastAsia="Quire Sans" w:hAnsi="Quire Sans" w:cs="Quire Sans"/>
+          <w:sz w:val="24"/>
+          <w:szCs w:val="24"/>
+        </w:rPr>
+        <w:t>and</w:t>
+      </w:r>
+      <w:proofErr w:type="spellEnd"/>
+      <w:r>
+        <w:rPr>
+          <w:rFonts w:ascii="Quire Sans" w:eastAsia="Quire Sans" w:hAnsi="Quire Sans" w:cs="Quire Sans"/>
+          <w:sz w:val="24"/>
+          <w:szCs w:val="24"/>
+        </w:rPr>
+        <w:t xml:space="preserve"> </w:t>
+      </w:r>
+      <w:proofErr w:type="spellStart"/>
+      <w:r>
+        <w:rPr>
+          <w:rFonts w:ascii="Quire Sans" w:eastAsia="Quire Sans" w:hAnsi="Quire Sans" w:cs="Quire Sans"/>
+          <w:sz w:val="24"/>
+          <w:szCs w:val="24"/>
+        </w:rPr>
+        <w:t>Agriculture</w:t>
+      </w:r>
+      <w:proofErr w:type="spellEnd"/>
+      <w:r>
+        <w:rPr>
+          <w:rFonts w:ascii="Quire Sans" w:eastAsia="Quire Sans" w:hAnsi="Quire Sans" w:cs="Quire Sans"/>
+          <w:sz w:val="24"/>
+          <w:szCs w:val="24"/>
+        </w:rPr>
+        <w:t xml:space="preserve"> </w:t>
+      </w:r>
+      <w:proofErr w:type="spellStart"/>
+      <w:r>
+        <w:rPr>
+          <w:rFonts w:ascii="Quire Sans" w:eastAsia="Quire Sans" w:hAnsi="Quire Sans" w:cs="Quire Sans"/>
+          <w:sz w:val="24"/>
+          <w:szCs w:val="24"/>
+        </w:rPr>
+        <w:t>Organization</w:t>
+      </w:r>
+      <w:proofErr w:type="spellEnd"/>
+      <w:r>
+        <w:rPr>
+          <w:rFonts w:ascii="Quire Sans" w:eastAsia="Quire Sans" w:hAnsi="Quire Sans" w:cs="Quire Sans"/>
+          <w:sz w:val="24"/>
+          <w:szCs w:val="24"/>
+        </w:rPr>
+        <w:t xml:space="preserve"> </w:t>
+      </w:r>
+      <w:proofErr w:type="spellStart"/>
+      <w:r>
+        <w:rPr>
+          <w:rFonts w:ascii="Quire Sans" w:eastAsia="Quire Sans" w:hAnsi="Quire Sans" w:cs="Quire Sans"/>
+          <w:sz w:val="24"/>
+          <w:szCs w:val="24"/>
+        </w:rPr>
+        <w:t>of</w:t>
+      </w:r>
+      <w:proofErr w:type="spellEnd"/>
+      <w:r>
+        <w:rPr>
+          <w:rFonts w:ascii="Quire Sans" w:eastAsia="Quire Sans" w:hAnsi="Quire Sans" w:cs="Quire Sans"/>
+          <w:sz w:val="24"/>
+          <w:szCs w:val="24"/>
+        </w:rPr>
+        <w:t xml:space="preserve"> </w:t>
+      </w:r>
+      <w:proofErr w:type="spellStart"/>
+      <w:r>
+        <w:rPr>
+          <w:rFonts w:ascii="Quire Sans" w:eastAsia="Quire Sans" w:hAnsi="Quire Sans" w:cs="Quire Sans"/>
+          <w:sz w:val="24"/>
+          <w:szCs w:val="24"/>
+        </w:rPr>
+        <w:t>the</w:t>
+      </w:r>
+      <w:proofErr w:type="spellEnd"/>
+      <w:r>
+        <w:rPr>
+          <w:rFonts w:ascii="Quire Sans" w:eastAsia="Quire Sans" w:hAnsi="Quire Sans" w:cs="Quire Sans"/>
+          <w:sz w:val="24"/>
+          <w:szCs w:val="24"/>
+        </w:rPr>
+        <w:t xml:space="preserve"> United </w:t>
+      </w:r>
+      <w:proofErr w:type="spellStart"/>
+      <w:r>
+        <w:rPr>
+          <w:rFonts w:ascii="Quire Sans" w:eastAsia="Quire Sans" w:hAnsi="Quire Sans" w:cs="Quire Sans"/>
+          <w:sz w:val="24"/>
+          <w:szCs w:val="24"/>
+        </w:rPr>
+        <w:t>Nations</w:t>
+      </w:r>
+      <w:proofErr w:type="spellEnd"/>
+      <w:r>
+        <w:rPr>
+          <w:rFonts w:ascii="Quire Sans" w:eastAsia="Quire Sans" w:hAnsi="Quire Sans" w:cs="Quire Sans"/>
+          <w:sz w:val="24"/>
+          <w:szCs w:val="24"/>
+        </w:rPr>
+        <w:t>), ao redor do mundo, a China lidera o ranking de cultivo de cogumelos. Em 2020, os chineses foram responsáveis por disponibilizar aproximadamente 39,91 milhões de toneladas de cogumelo no mercado, cerca de 93,93% da produção mundial no total. O ranking é seguido pelo Japão, produzindo cerca de 453.5 milhões de toneladas (1.11% da produção) e pelos Estados Unidos, responsável por 370.5 milhões de toneladas (0.87%). Já o Brasil não aparece no ranking de 20 posições, evidenciando uma baixa produção nacional, o que resulta na necessidade de importação de grande parte dos cogumelos consumidos no país.</w:t>
       </w:r>
     </w:p>
     <w:p>
@@ -1472,7 +1832,61 @@
           <w:sz w:val="24"/>
           <w:szCs w:val="24"/>
         </w:rPr>
-        <w:t>De acordo com o analisador de mercado Research and Markets, o mercado de cogumelos atingiu US$ 63 bilhões em 2022, e a projeção é atingir US$ 90,4 bilhões em 2028, mostrando uma taxa de crescimento anual composto de 6,2% entre 2022 e 2028.</w:t>
+        <w:t xml:space="preserve">De acordo com o analisador de mercado </w:t>
+      </w:r>
+      <w:proofErr w:type="spellStart"/>
+      <w:r>
+        <w:rPr>
+          <w:rFonts w:ascii="Quire Sans" w:eastAsia="Quire Sans" w:hAnsi="Quire Sans" w:cs="Quire Sans"/>
+          <w:sz w:val="24"/>
+          <w:szCs w:val="24"/>
+        </w:rPr>
+        <w:t>Research</w:t>
+      </w:r>
+      <w:proofErr w:type="spellEnd"/>
+      <w:r>
+        <w:rPr>
+          <w:rFonts w:ascii="Quire Sans" w:eastAsia="Quire Sans" w:hAnsi="Quire Sans" w:cs="Quire Sans"/>
+          <w:sz w:val="24"/>
+          <w:szCs w:val="24"/>
+        </w:rPr>
+        <w:t xml:space="preserve"> </w:t>
+      </w:r>
+      <w:proofErr w:type="spellStart"/>
+      <w:r>
+        <w:rPr>
+          <w:rFonts w:ascii="Quire Sans" w:eastAsia="Quire Sans" w:hAnsi="Quire Sans" w:cs="Quire Sans"/>
+          <w:sz w:val="24"/>
+          <w:szCs w:val="24"/>
+        </w:rPr>
+        <w:t>and</w:t>
+      </w:r>
+      <w:proofErr w:type="spellEnd"/>
+      <w:r>
+        <w:rPr>
+          <w:rFonts w:ascii="Quire Sans" w:eastAsia="Quire Sans" w:hAnsi="Quire Sans" w:cs="Quire Sans"/>
+          <w:sz w:val="24"/>
+          <w:szCs w:val="24"/>
+        </w:rPr>
+        <w:t xml:space="preserve"> </w:t>
+      </w:r>
+      <w:proofErr w:type="spellStart"/>
+      <w:r>
+        <w:rPr>
+          <w:rFonts w:ascii="Quire Sans" w:eastAsia="Quire Sans" w:hAnsi="Quire Sans" w:cs="Quire Sans"/>
+          <w:sz w:val="24"/>
+          <w:szCs w:val="24"/>
+        </w:rPr>
+        <w:t>Markets</w:t>
+      </w:r>
+      <w:proofErr w:type="spellEnd"/>
+      <w:r>
+        <w:rPr>
+          <w:rFonts w:ascii="Quire Sans" w:eastAsia="Quire Sans" w:hAnsi="Quire Sans" w:cs="Quire Sans"/>
+          <w:sz w:val="24"/>
+          <w:szCs w:val="24"/>
+        </w:rPr>
+        <w:t>, o mercado de cogumelos atingiu US$ 63 bilhões em 2022, e a projeção é atingir US$ 90,4 bilhões em 2028, mostrando uma taxa de crescimento anual composto de 6,2% entre 2022 e 2028.</w:t>
       </w:r>
     </w:p>
     <w:p>
@@ -1515,7 +1929,25 @@
           <w:sz w:val="24"/>
           <w:szCs w:val="24"/>
         </w:rPr>
-        <w:t xml:space="preserve">O cultivo de cogumelos está em significativa expansão no Brasil, graças a descoberta de suas propriedades culinárias e medicinais pelo povo brasileiro e também em função da melhoria das condições econômicas. No Brasil a produção de cogumelos está concentrada no estado de São Paulo com cerca de 500 produtores e em torno de 3 mil empregos diretos. Entretanto, ainda há uma necessidade de desenvolvimento de uma tecnologia de cultivo apropriada para as condições brasileiras. </w:t>
+        <w:t xml:space="preserve">O cultivo de cogumelos está em significativa expansão no Brasil, graças a descoberta de suas propriedades culinárias e medicinais pelo povo brasileiro </w:t>
+      </w:r>
+      <w:proofErr w:type="gramStart"/>
+      <w:r>
+        <w:rPr>
+          <w:rFonts w:ascii="Quire Sans" w:eastAsia="Quire Sans" w:hAnsi="Quire Sans" w:cs="Quire Sans"/>
+          <w:sz w:val="24"/>
+          <w:szCs w:val="24"/>
+        </w:rPr>
+        <w:t>e também</w:t>
+      </w:r>
+      <w:proofErr w:type="gramEnd"/>
+      <w:r>
+        <w:rPr>
+          <w:rFonts w:ascii="Quire Sans" w:eastAsia="Quire Sans" w:hAnsi="Quire Sans" w:cs="Quire Sans"/>
+          <w:sz w:val="24"/>
+          <w:szCs w:val="24"/>
+        </w:rPr>
+        <w:t xml:space="preserve"> em função da melhoria das condições econômicas. No Brasil a produção de cogumelos está concentrada no estado de São Paulo com cerca de 500 produtores e em torno de 3 mil empregos diretos. Entretanto, ainda há uma necessidade de desenvolvimento de uma tecnologia de cultivo apropriada para as condições brasileiras. </w:t>
       </w:r>
     </w:p>
     <w:p>
@@ -1581,8 +2013,36 @@
           <w:sz w:val="24"/>
           <w:szCs w:val="24"/>
         </w:rPr>
-        <w:t>na produção de cogumelos Agaricus Blazei</w:t>
-      </w:r>
+        <w:t xml:space="preserve">na produção de cogumelos </w:t>
+      </w:r>
+      <w:proofErr w:type="spellStart"/>
+      <w:r>
+        <w:rPr>
+          <w:rFonts w:ascii="Quire Sans" w:eastAsia="Quire Sans" w:hAnsi="Quire Sans" w:cs="Quire Sans"/>
+          <w:sz w:val="24"/>
+          <w:szCs w:val="24"/>
+        </w:rPr>
+        <w:t>Agaricus</w:t>
+      </w:r>
+      <w:proofErr w:type="spellEnd"/>
+      <w:r>
+        <w:rPr>
+          <w:rFonts w:ascii="Quire Sans" w:eastAsia="Quire Sans" w:hAnsi="Quire Sans" w:cs="Quire Sans"/>
+          <w:sz w:val="24"/>
+          <w:szCs w:val="24"/>
+        </w:rPr>
+        <w:t xml:space="preserve"> </w:t>
+      </w:r>
+      <w:proofErr w:type="spellStart"/>
+      <w:r>
+        <w:rPr>
+          <w:rFonts w:ascii="Quire Sans" w:eastAsia="Quire Sans" w:hAnsi="Quire Sans" w:cs="Quire Sans"/>
+          <w:sz w:val="24"/>
+          <w:szCs w:val="24"/>
+        </w:rPr>
+        <w:t>Blazei</w:t>
+      </w:r>
+      <w:proofErr w:type="spellEnd"/>
       <w:r>
         <w:rPr>
           <w:rFonts w:ascii="Quire Sans" w:eastAsia="Quire Sans" w:hAnsi="Quire Sans" w:cs="Quire Sans"/>
@@ -1624,7 +2084,25 @@
           <w:sz w:val="24"/>
           <w:szCs w:val="24"/>
         </w:rPr>
-        <w:t xml:space="preserve">O uso de equipamentos Iot dentro da indústria, já </w:t>
+        <w:t xml:space="preserve">O uso de equipamentos </w:t>
+      </w:r>
+      <w:proofErr w:type="spellStart"/>
+      <w:r>
+        <w:rPr>
+          <w:rFonts w:ascii="Quire Sans" w:eastAsia="Quire Sans" w:hAnsi="Quire Sans" w:cs="Quire Sans"/>
+          <w:sz w:val="24"/>
+          <w:szCs w:val="24"/>
+        </w:rPr>
+        <w:t>Iot</w:t>
+      </w:r>
+      <w:proofErr w:type="spellEnd"/>
+      <w:r>
+        <w:rPr>
+          <w:rFonts w:ascii="Quire Sans" w:eastAsia="Quire Sans" w:hAnsi="Quire Sans" w:cs="Quire Sans"/>
+          <w:sz w:val="24"/>
+          <w:szCs w:val="24"/>
+        </w:rPr>
+        <w:t xml:space="preserve"> dentro da indústria, já </w:t>
       </w:r>
       <w:r>
         <w:rPr>
@@ -1771,6 +2249,7 @@
           <w:sz w:val="48"/>
           <w:szCs w:val="48"/>
         </w:rPr>
+        <w:lastRenderedPageBreak/>
         <w:t>Objetivo</w:t>
       </w:r>
     </w:p>
@@ -1949,7 +2428,6 @@
         <w:br/>
       </w:r>
       <w:r>
-        <w:lastRenderedPageBreak/>
         <w:br/>
       </w:r>
     </w:p>
@@ -2385,7 +2863,6 @@
         </w:rPr>
       </w:pPr>
       <w:r>
-        <w:lastRenderedPageBreak/>
         <w:br/>
       </w:r>
       <w:r>
@@ -2591,6 +3068,7 @@
         </w:rPr>
       </w:pPr>
       <w:r>
+        <w:lastRenderedPageBreak/>
         <w:br/>
       </w:r>
     </w:p>
@@ -2619,7 +3097,6 @@
         <w:br/>
       </w:r>
       <w:r>
-        <w:lastRenderedPageBreak/>
         <w:tab/>
       </w:r>
       <w:r>
@@ -2845,7 +3322,25 @@
           <w:sz w:val="24"/>
           <w:szCs w:val="24"/>
         </w:rPr>
-        <w:t>• Planilha Product Backlog</w:t>
+        <w:t xml:space="preserve">• Planilha </w:t>
+      </w:r>
+      <w:proofErr w:type="spellStart"/>
+      <w:r>
+        <w:rPr>
+          <w:rFonts w:ascii="Quire Sans" w:eastAsia="Quire Sans" w:hAnsi="Quire Sans" w:cs="Quire Sans"/>
+          <w:sz w:val="24"/>
+          <w:szCs w:val="24"/>
+        </w:rPr>
+        <w:t>Product</w:t>
+      </w:r>
+      <w:proofErr w:type="spellEnd"/>
+      <w:r>
+        <w:rPr>
+          <w:rFonts w:ascii="Quire Sans" w:eastAsia="Quire Sans" w:hAnsi="Quire Sans" w:cs="Quire Sans"/>
+          <w:sz w:val="24"/>
+          <w:szCs w:val="24"/>
+        </w:rPr>
+        <w:t xml:space="preserve"> Backlog</w:t>
       </w:r>
       <w:r>
         <w:br/>
@@ -3019,8 +3514,18 @@
           <w:sz w:val="24"/>
           <w:szCs w:val="24"/>
         </w:rPr>
-        <w:t>• Especificação do analytics</w:t>
-      </w:r>
+        <w:t xml:space="preserve">• Especificação do </w:t>
+      </w:r>
+      <w:proofErr w:type="spellStart"/>
+      <w:r>
+        <w:rPr>
+          <w:rFonts w:ascii="Quire Sans" w:eastAsia="Quire Sans" w:hAnsi="Quire Sans" w:cs="Quire Sans"/>
+          <w:sz w:val="24"/>
+          <w:szCs w:val="24"/>
+        </w:rPr>
+        <w:t>analytics</w:t>
+      </w:r>
+      <w:proofErr w:type="spellEnd"/>
       <w:r>
         <w:br/>
       </w:r>
@@ -3041,7 +3546,25 @@
           <w:sz w:val="24"/>
           <w:szCs w:val="24"/>
         </w:rPr>
-        <w:t xml:space="preserve">• Teste integrado do analytics </w:t>
+        <w:t xml:space="preserve">• Teste integrado do </w:t>
+      </w:r>
+      <w:proofErr w:type="spellStart"/>
+      <w:r>
+        <w:rPr>
+          <w:rFonts w:ascii="Quire Sans" w:eastAsia="Quire Sans" w:hAnsi="Quire Sans" w:cs="Quire Sans"/>
+          <w:sz w:val="24"/>
+          <w:szCs w:val="24"/>
+        </w:rPr>
+        <w:t>analytics</w:t>
+      </w:r>
+      <w:proofErr w:type="spellEnd"/>
+      <w:r>
+        <w:rPr>
+          <w:rFonts w:ascii="Quire Sans" w:eastAsia="Quire Sans" w:hAnsi="Quire Sans" w:cs="Quire Sans"/>
+          <w:sz w:val="24"/>
+          <w:szCs w:val="24"/>
+        </w:rPr>
+        <w:t xml:space="preserve"> </w:t>
       </w:r>
       <w:r>
         <w:br/>
@@ -3052,7 +3575,25 @@
           <w:sz w:val="24"/>
           <w:szCs w:val="24"/>
         </w:rPr>
-        <w:t xml:space="preserve">• Teste integrado da solução de IoT </w:t>
+        <w:t xml:space="preserve">• Teste integrado da solução de </w:t>
+      </w:r>
+      <w:proofErr w:type="spellStart"/>
+      <w:r>
+        <w:rPr>
+          <w:rFonts w:ascii="Quire Sans" w:eastAsia="Quire Sans" w:hAnsi="Quire Sans" w:cs="Quire Sans"/>
+          <w:sz w:val="24"/>
+          <w:szCs w:val="24"/>
+        </w:rPr>
+        <w:t>IoT</w:t>
+      </w:r>
+      <w:proofErr w:type="spellEnd"/>
+      <w:r>
+        <w:rPr>
+          <w:rFonts w:ascii="Quire Sans" w:eastAsia="Quire Sans" w:hAnsi="Quire Sans" w:cs="Quire Sans"/>
+          <w:sz w:val="24"/>
+          <w:szCs w:val="24"/>
+        </w:rPr>
+        <w:t xml:space="preserve"> </w:t>
       </w:r>
       <w:r>
         <w:br/>
@@ -3182,8 +3723,6 @@
           <w:szCs w:val="32"/>
         </w:rPr>
       </w:pPr>
-      <w:bookmarkStart w:id="0" w:name="_GoBack"/>
-      <w:bookmarkEnd w:id="0"/>
     </w:p>
     <w:p>
       <w:pPr>
@@ -3287,6 +3826,7 @@
                 <w:lang w:eastAsia="pt-BR"/>
               </w:rPr>
             </w:pPr>
+            <w:proofErr w:type="spellStart"/>
             <w:r>
               <w:rPr>
                 <w:rFonts w:ascii="Calibri" w:eastAsia="Times New Roman" w:hAnsi="Calibri" w:cs="Calibri"/>
@@ -3297,7 +3837,20 @@
                 <w:szCs w:val="56"/>
                 <w:lang w:eastAsia="pt-BR"/>
               </w:rPr>
-              <w:t>Product Backlog</w:t>
+              <w:t>Product</w:t>
+            </w:r>
+            <w:proofErr w:type="spellEnd"/>
+            <w:r>
+              <w:rPr>
+                <w:rFonts w:ascii="Calibri" w:eastAsia="Times New Roman" w:hAnsi="Calibri" w:cs="Calibri"/>
+                <w:b/>
+                <w:bCs/>
+                <w:color w:val="000000"/>
+                <w:sz w:val="56"/>
+                <w:szCs w:val="56"/>
+                <w:lang w:eastAsia="pt-BR"/>
+              </w:rPr>
+              <w:t xml:space="preserve"> Backlog</w:t>
             </w:r>
           </w:p>
         </w:tc>
@@ -3446,15 +3999,27 @@
                 <w:lang w:eastAsia="pt-BR"/>
               </w:rPr>
             </w:pPr>
-            <w:r>
-              <w:rPr>
-                <w:rFonts w:ascii="Calibri" w:eastAsia="Times New Roman" w:hAnsi="Calibri" w:cs="Calibri"/>
-                <w:color w:val="000000"/>
-                <w:sz w:val="24"/>
-                <w:szCs w:val="24"/>
-                <w:lang w:eastAsia="pt-BR"/>
-              </w:rPr>
-              <w:t xml:space="preserve">Importancia </w:t>
+            <w:proofErr w:type="spellStart"/>
+            <w:r>
+              <w:rPr>
+                <w:rFonts w:ascii="Calibri" w:eastAsia="Times New Roman" w:hAnsi="Calibri" w:cs="Calibri"/>
+                <w:color w:val="000000"/>
+                <w:sz w:val="24"/>
+                <w:szCs w:val="24"/>
+                <w:lang w:eastAsia="pt-BR"/>
+              </w:rPr>
+              <w:t>Importancia</w:t>
+            </w:r>
+            <w:proofErr w:type="spellEnd"/>
+            <w:r>
+              <w:rPr>
+                <w:rFonts w:ascii="Calibri" w:eastAsia="Times New Roman" w:hAnsi="Calibri" w:cs="Calibri"/>
+                <w:color w:val="000000"/>
+                <w:sz w:val="24"/>
+                <w:szCs w:val="24"/>
+                <w:lang w:eastAsia="pt-BR"/>
+              </w:rPr>
+              <w:t xml:space="preserve"> </w:t>
             </w:r>
           </w:p>
         </w:tc>
@@ -3558,6 +4123,7 @@
                 <w:lang w:eastAsia="pt-BR"/>
               </w:rPr>
             </w:pPr>
+            <w:proofErr w:type="gramStart"/>
             <w:r>
               <w:rPr>
                 <w:rFonts w:ascii="Calibri" w:eastAsia="Times New Roman" w:hAnsi="Calibri" w:cs="Calibri"/>
@@ -3566,6 +4132,7 @@
               </w:rPr>
               <w:t>Numero</w:t>
             </w:r>
+            <w:proofErr w:type="gramEnd"/>
           </w:p>
         </w:tc>
         <w:tc>
@@ -4680,7 +5247,41 @@
                 <w:szCs w:val="24"/>
                 <w:lang w:eastAsia="pt-BR"/>
               </w:rPr>
-              <w:t>Modulo de Analytics(NODE)</w:t>
+              <w:t xml:space="preserve">Modulo de </w:t>
+            </w:r>
+            <w:proofErr w:type="spellStart"/>
+            <w:proofErr w:type="gramStart"/>
+            <w:r>
+              <w:rPr>
+                <w:rFonts w:ascii="Calibri" w:eastAsia="Times New Roman" w:hAnsi="Calibri" w:cs="Calibri"/>
+                <w:color w:val="000000"/>
+                <w:sz w:val="24"/>
+                <w:szCs w:val="24"/>
+                <w:lang w:eastAsia="pt-BR"/>
+              </w:rPr>
+              <w:t>Analytics</w:t>
+            </w:r>
+            <w:proofErr w:type="spellEnd"/>
+            <w:r>
+              <w:rPr>
+                <w:rFonts w:ascii="Calibri" w:eastAsia="Times New Roman" w:hAnsi="Calibri" w:cs="Calibri"/>
+                <w:color w:val="000000"/>
+                <w:sz w:val="24"/>
+                <w:szCs w:val="24"/>
+                <w:lang w:eastAsia="pt-BR"/>
+              </w:rPr>
+              <w:t>(</w:t>
+            </w:r>
+            <w:proofErr w:type="gramEnd"/>
+            <w:r>
+              <w:rPr>
+                <w:rFonts w:ascii="Calibri" w:eastAsia="Times New Roman" w:hAnsi="Calibri" w:cs="Calibri"/>
+                <w:color w:val="000000"/>
+                <w:sz w:val="24"/>
+                <w:szCs w:val="24"/>
+                <w:lang w:eastAsia="pt-BR"/>
+              </w:rPr>
+              <w:t>NODE)</w:t>
             </w:r>
           </w:p>
         </w:tc>
@@ -5927,7 +6528,29 @@
                 <w:szCs w:val="24"/>
                 <w:lang w:eastAsia="pt-BR"/>
               </w:rPr>
-              <w:t>Sistema o qual será computado o cadastro</w:t>
+              <w:t xml:space="preserve">Sistema </w:t>
+            </w:r>
+            <w:proofErr w:type="spellStart"/>
+            <w:r>
+              <w:rPr>
+                <w:rFonts w:ascii="Calibri" w:eastAsia="Times New Roman" w:hAnsi="Calibri" w:cs="Calibri"/>
+                <w:color w:val="000000"/>
+                <w:sz w:val="24"/>
+                <w:szCs w:val="24"/>
+                <w:lang w:eastAsia="pt-BR"/>
+              </w:rPr>
+              <w:t>o qual</w:t>
+            </w:r>
+            <w:proofErr w:type="spellEnd"/>
+            <w:r>
+              <w:rPr>
+                <w:rFonts w:ascii="Calibri" w:eastAsia="Times New Roman" w:hAnsi="Calibri" w:cs="Calibri"/>
+                <w:color w:val="000000"/>
+                <w:sz w:val="24"/>
+                <w:szCs w:val="24"/>
+                <w:lang w:eastAsia="pt-BR"/>
+              </w:rPr>
+              <w:t xml:space="preserve"> será computado o cadastro</w:t>
             </w:r>
           </w:p>
         </w:tc>
@@ -6894,15 +7517,71 @@
                 <w:lang w:eastAsia="pt-BR"/>
               </w:rPr>
             </w:pPr>
-            <w:r>
-              <w:rPr>
-                <w:rFonts w:ascii="Calibri" w:eastAsia="Times New Roman" w:hAnsi="Calibri" w:cs="Calibri"/>
-                <w:color w:val="000000"/>
-                <w:sz w:val="24"/>
-                <w:szCs w:val="24"/>
-                <w:lang w:eastAsia="pt-BR"/>
-              </w:rPr>
-              <w:t>Pagina da Dashboard no site instituicional onde o usuario vai poder visualizar as informações passadas pelos sensores</w:t>
+            <w:proofErr w:type="gramStart"/>
+            <w:r>
+              <w:rPr>
+                <w:rFonts w:ascii="Calibri" w:eastAsia="Times New Roman" w:hAnsi="Calibri" w:cs="Calibri"/>
+                <w:color w:val="000000"/>
+                <w:sz w:val="24"/>
+                <w:szCs w:val="24"/>
+                <w:lang w:eastAsia="pt-BR"/>
+              </w:rPr>
+              <w:t>Pagina</w:t>
+            </w:r>
+            <w:proofErr w:type="gramEnd"/>
+            <w:r>
+              <w:rPr>
+                <w:rFonts w:ascii="Calibri" w:eastAsia="Times New Roman" w:hAnsi="Calibri" w:cs="Calibri"/>
+                <w:color w:val="000000"/>
+                <w:sz w:val="24"/>
+                <w:szCs w:val="24"/>
+                <w:lang w:eastAsia="pt-BR"/>
+              </w:rPr>
+              <w:t xml:space="preserve"> da Dashboard no site </w:t>
+            </w:r>
+            <w:proofErr w:type="spellStart"/>
+            <w:r>
+              <w:rPr>
+                <w:rFonts w:ascii="Calibri" w:eastAsia="Times New Roman" w:hAnsi="Calibri" w:cs="Calibri"/>
+                <w:color w:val="000000"/>
+                <w:sz w:val="24"/>
+                <w:szCs w:val="24"/>
+                <w:lang w:eastAsia="pt-BR"/>
+              </w:rPr>
+              <w:t>instituicional</w:t>
+            </w:r>
+            <w:proofErr w:type="spellEnd"/>
+            <w:r>
+              <w:rPr>
+                <w:rFonts w:ascii="Calibri" w:eastAsia="Times New Roman" w:hAnsi="Calibri" w:cs="Calibri"/>
+                <w:color w:val="000000"/>
+                <w:sz w:val="24"/>
+                <w:szCs w:val="24"/>
+                <w:lang w:eastAsia="pt-BR"/>
+              </w:rPr>
+              <w:t xml:space="preserve"> onde o </w:t>
+            </w:r>
+            <w:proofErr w:type="spellStart"/>
+            <w:r>
+              <w:rPr>
+                <w:rFonts w:ascii="Calibri" w:eastAsia="Times New Roman" w:hAnsi="Calibri" w:cs="Calibri"/>
+                <w:color w:val="000000"/>
+                <w:sz w:val="24"/>
+                <w:szCs w:val="24"/>
+                <w:lang w:eastAsia="pt-BR"/>
+              </w:rPr>
+              <w:t>usuario</w:t>
+            </w:r>
+            <w:proofErr w:type="spellEnd"/>
+            <w:r>
+              <w:rPr>
+                <w:rFonts w:ascii="Calibri" w:eastAsia="Times New Roman" w:hAnsi="Calibri" w:cs="Calibri"/>
+                <w:color w:val="000000"/>
+                <w:sz w:val="24"/>
+                <w:szCs w:val="24"/>
+                <w:lang w:eastAsia="pt-BR"/>
+              </w:rPr>
+              <w:t xml:space="preserve"> vai poder visualizar as informações passadas pelos sensores</w:t>
             </w:r>
           </w:p>
         </w:tc>
@@ -7515,8 +8194,20 @@
                 <w:szCs w:val="24"/>
                 <w:lang w:eastAsia="pt-BR"/>
               </w:rPr>
-              <w:t>Atividades organizadas no Trello</w:t>
-            </w:r>
+              <w:t xml:space="preserve">Atividades organizadas no </w:t>
+            </w:r>
+            <w:proofErr w:type="spellStart"/>
+            <w:r>
+              <w:rPr>
+                <w:rFonts w:ascii="Calibri" w:eastAsia="Times New Roman" w:hAnsi="Calibri" w:cs="Calibri"/>
+                <w:color w:val="000000"/>
+                <w:sz w:val="24"/>
+                <w:szCs w:val="24"/>
+                <w:lang w:eastAsia="pt-BR"/>
+              </w:rPr>
+              <w:t>Trello</w:t>
+            </w:r>
+            <w:proofErr w:type="spellEnd"/>
           </w:p>
         </w:tc>
         <w:tc>
@@ -7552,7 +8243,29 @@
                 <w:szCs w:val="24"/>
                 <w:lang w:eastAsia="pt-BR"/>
               </w:rPr>
-              <w:t>Requisitos do Projeto, da Sprint e da semana atualizadas no trello, classificadas e organizadas</w:t>
+              <w:t xml:space="preserve">Requisitos do Projeto, da Sprint e da semana atualizadas no </w:t>
+            </w:r>
+            <w:proofErr w:type="spellStart"/>
+            <w:r>
+              <w:rPr>
+                <w:rFonts w:ascii="Calibri" w:eastAsia="Times New Roman" w:hAnsi="Calibri" w:cs="Calibri"/>
+                <w:color w:val="000000"/>
+                <w:sz w:val="24"/>
+                <w:szCs w:val="24"/>
+                <w:lang w:eastAsia="pt-BR"/>
+              </w:rPr>
+              <w:t>trello</w:t>
+            </w:r>
+            <w:proofErr w:type="spellEnd"/>
+            <w:r>
+              <w:rPr>
+                <w:rFonts w:ascii="Calibri" w:eastAsia="Times New Roman" w:hAnsi="Calibri" w:cs="Calibri"/>
+                <w:color w:val="000000"/>
+                <w:sz w:val="24"/>
+                <w:szCs w:val="24"/>
+                <w:lang w:eastAsia="pt-BR"/>
+              </w:rPr>
+              <w:t>, classificadas e organizadas</w:t>
             </w:r>
           </w:p>
         </w:tc>
@@ -8166,8 +8879,20 @@
                 <w:szCs w:val="24"/>
                 <w:lang w:eastAsia="pt-BR"/>
               </w:rPr>
-              <w:t>Banco de  Dados</w:t>
-            </w:r>
+              <w:t xml:space="preserve">Banco </w:t>
+            </w:r>
+            <w:proofErr w:type="gramStart"/>
+            <w:r>
+              <w:rPr>
+                <w:rFonts w:ascii="Calibri" w:eastAsia="Times New Roman" w:hAnsi="Calibri" w:cs="Calibri"/>
+                <w:color w:val="000000"/>
+                <w:sz w:val="24"/>
+                <w:szCs w:val="24"/>
+                <w:lang w:eastAsia="pt-BR"/>
+              </w:rPr>
+              <w:t>de  Dados</w:t>
+            </w:r>
+            <w:proofErr w:type="gramEnd"/>
           </w:p>
         </w:tc>
         <w:tc>
@@ -8492,8 +9217,20 @@
                 <w:szCs w:val="24"/>
                 <w:lang w:eastAsia="pt-BR"/>
               </w:rPr>
-              <w:t>Conexão do Banco Usuario</w:t>
-            </w:r>
+              <w:t xml:space="preserve">Conexão do Banco </w:t>
+            </w:r>
+            <w:proofErr w:type="spellStart"/>
+            <w:r>
+              <w:rPr>
+                <w:rFonts w:ascii="Calibri" w:eastAsia="Times New Roman" w:hAnsi="Calibri" w:cs="Calibri"/>
+                <w:color w:val="000000"/>
+                <w:sz w:val="24"/>
+                <w:szCs w:val="24"/>
+                <w:lang w:eastAsia="pt-BR"/>
+              </w:rPr>
+              <w:t>Usuario</w:t>
+            </w:r>
+            <w:proofErr w:type="spellEnd"/>
           </w:p>
         </w:tc>
         <w:tc>
@@ -8529,8 +9266,42 @@
                 <w:szCs w:val="24"/>
                 <w:lang w:eastAsia="pt-BR"/>
               </w:rPr>
-              <w:t>Conectar o banco de dados do Usuario com o Site Estatico</w:t>
-            </w:r>
+              <w:t xml:space="preserve">Conectar o banco de dados do </w:t>
+            </w:r>
+            <w:proofErr w:type="spellStart"/>
+            <w:r>
+              <w:rPr>
+                <w:rFonts w:ascii="Calibri" w:eastAsia="Times New Roman" w:hAnsi="Calibri" w:cs="Calibri"/>
+                <w:color w:val="000000"/>
+                <w:sz w:val="24"/>
+                <w:szCs w:val="24"/>
+                <w:lang w:eastAsia="pt-BR"/>
+              </w:rPr>
+              <w:t>Usuario</w:t>
+            </w:r>
+            <w:proofErr w:type="spellEnd"/>
+            <w:r>
+              <w:rPr>
+                <w:rFonts w:ascii="Calibri" w:eastAsia="Times New Roman" w:hAnsi="Calibri" w:cs="Calibri"/>
+                <w:color w:val="000000"/>
+                <w:sz w:val="24"/>
+                <w:szCs w:val="24"/>
+                <w:lang w:eastAsia="pt-BR"/>
+              </w:rPr>
+              <w:t xml:space="preserve"> com o Site </w:t>
+            </w:r>
+            <w:proofErr w:type="spellStart"/>
+            <w:r>
+              <w:rPr>
+                <w:rFonts w:ascii="Calibri" w:eastAsia="Times New Roman" w:hAnsi="Calibri" w:cs="Calibri"/>
+                <w:color w:val="000000"/>
+                <w:sz w:val="24"/>
+                <w:szCs w:val="24"/>
+                <w:lang w:eastAsia="pt-BR"/>
+              </w:rPr>
+              <w:t>Estatico</w:t>
+            </w:r>
+            <w:proofErr w:type="spellEnd"/>
           </w:p>
         </w:tc>
         <w:tc>
@@ -8855,7 +9626,29 @@
                 <w:szCs w:val="24"/>
                 <w:lang w:eastAsia="pt-BR"/>
               </w:rPr>
-              <w:t>Conectar o banco de dados do Usuario com os sensores</w:t>
+              <w:t xml:space="preserve">Conectar o banco de dados do </w:t>
+            </w:r>
+            <w:proofErr w:type="spellStart"/>
+            <w:r>
+              <w:rPr>
+                <w:rFonts w:ascii="Calibri" w:eastAsia="Times New Roman" w:hAnsi="Calibri" w:cs="Calibri"/>
+                <w:color w:val="000000"/>
+                <w:sz w:val="24"/>
+                <w:szCs w:val="24"/>
+                <w:lang w:eastAsia="pt-BR"/>
+              </w:rPr>
+              <w:t>Usuario</w:t>
+            </w:r>
+            <w:proofErr w:type="spellEnd"/>
+            <w:r>
+              <w:rPr>
+                <w:rFonts w:ascii="Calibri" w:eastAsia="Times New Roman" w:hAnsi="Calibri" w:cs="Calibri"/>
+                <w:color w:val="000000"/>
+                <w:sz w:val="24"/>
+                <w:szCs w:val="24"/>
+                <w:lang w:eastAsia="pt-BR"/>
+              </w:rPr>
+              <w:t xml:space="preserve"> com os sensores</w:t>
             </w:r>
           </w:p>
         </w:tc>
@@ -10160,7 +10953,29 @@
                 <w:szCs w:val="24"/>
                 <w:lang w:eastAsia="pt-BR"/>
               </w:rPr>
-              <w:t>Header/Navbar navegação</w:t>
+              <w:t>Header/</w:t>
+            </w:r>
+            <w:proofErr w:type="spellStart"/>
+            <w:r>
+              <w:rPr>
+                <w:rFonts w:ascii="Calibri" w:eastAsia="Times New Roman" w:hAnsi="Calibri" w:cs="Calibri"/>
+                <w:color w:val="000000"/>
+                <w:sz w:val="24"/>
+                <w:szCs w:val="24"/>
+                <w:lang w:eastAsia="pt-BR"/>
+              </w:rPr>
+              <w:t>Navbar</w:t>
+            </w:r>
+            <w:proofErr w:type="spellEnd"/>
+            <w:r>
+              <w:rPr>
+                <w:rFonts w:ascii="Calibri" w:eastAsia="Times New Roman" w:hAnsi="Calibri" w:cs="Calibri"/>
+                <w:color w:val="000000"/>
+                <w:sz w:val="24"/>
+                <w:szCs w:val="24"/>
+                <w:lang w:eastAsia="pt-BR"/>
+              </w:rPr>
+              <w:t xml:space="preserve"> navegação</w:t>
             </w:r>
           </w:p>
         </w:tc>
@@ -10441,6 +11256,7 @@
                 <w:lang w:eastAsia="pt-BR"/>
               </w:rPr>
             </w:pPr>
+            <w:proofErr w:type="spellStart"/>
             <w:r>
               <w:rPr>
                 <w:rFonts w:ascii="Calibri" w:eastAsia="Times New Roman" w:hAnsi="Calibri" w:cs="Calibri"/>
@@ -10451,6 +11267,7 @@
               </w:rPr>
               <w:t>Footer</w:t>
             </w:r>
+            <w:proofErr w:type="spellEnd"/>
           </w:p>
         </w:tc>
         <w:tc>
@@ -10479,15 +11296,27 @@
                 <w:lang w:eastAsia="pt-BR"/>
               </w:rPr>
             </w:pPr>
-            <w:r>
-              <w:rPr>
-                <w:rFonts w:ascii="Calibri" w:eastAsia="Times New Roman" w:hAnsi="Calibri" w:cs="Calibri"/>
-                <w:color w:val="000000"/>
-                <w:sz w:val="24"/>
-                <w:szCs w:val="24"/>
-                <w:lang w:eastAsia="pt-BR"/>
-              </w:rPr>
-              <w:t>Infromações de contato</w:t>
+            <w:proofErr w:type="spellStart"/>
+            <w:r>
+              <w:rPr>
+                <w:rFonts w:ascii="Calibri" w:eastAsia="Times New Roman" w:hAnsi="Calibri" w:cs="Calibri"/>
+                <w:color w:val="000000"/>
+                <w:sz w:val="24"/>
+                <w:szCs w:val="24"/>
+                <w:lang w:eastAsia="pt-BR"/>
+              </w:rPr>
+              <w:t>Infromações</w:t>
+            </w:r>
+            <w:proofErr w:type="spellEnd"/>
+            <w:r>
+              <w:rPr>
+                <w:rFonts w:ascii="Calibri" w:eastAsia="Times New Roman" w:hAnsi="Calibri" w:cs="Calibri"/>
+                <w:color w:val="000000"/>
+                <w:sz w:val="24"/>
+                <w:szCs w:val="24"/>
+                <w:lang w:eastAsia="pt-BR"/>
+              </w:rPr>
+              <w:t xml:space="preserve"> de contato</w:t>
             </w:r>
           </w:p>
         </w:tc>
@@ -11091,13 +11920,23 @@
                 <w:lang w:eastAsia="pt-BR"/>
               </w:rPr>
             </w:pPr>
-            <w:r>
-              <w:rPr>
-                <w:rFonts w:ascii="Calibri" w:eastAsia="Times New Roman" w:hAnsi="Calibri" w:cs="Calibri"/>
-                <w:color w:val="000000"/>
-                <w:lang w:eastAsia="pt-BR"/>
-              </w:rPr>
-              <w:t>Git Hub</w:t>
+            <w:proofErr w:type="spellStart"/>
+            <w:r>
+              <w:rPr>
+                <w:rFonts w:ascii="Calibri" w:eastAsia="Times New Roman" w:hAnsi="Calibri" w:cs="Calibri"/>
+                <w:color w:val="000000"/>
+                <w:lang w:eastAsia="pt-BR"/>
+              </w:rPr>
+              <w:t>Git</w:t>
+            </w:r>
+            <w:proofErr w:type="spellEnd"/>
+            <w:r>
+              <w:rPr>
+                <w:rFonts w:ascii="Calibri" w:eastAsia="Times New Roman" w:hAnsi="Calibri" w:cs="Calibri"/>
+                <w:color w:val="000000"/>
+                <w:lang w:eastAsia="pt-BR"/>
+              </w:rPr>
+              <w:t xml:space="preserve"> Hub</w:t>
             </w:r>
           </w:p>
         </w:tc>
@@ -11131,7 +11970,25 @@
                 <w:color w:val="000000"/>
                 <w:lang w:eastAsia="pt-BR"/>
               </w:rPr>
-              <w:t>Criar e configurar projeto no git hub</w:t>
+              <w:t xml:space="preserve">Criar e configurar projeto no </w:t>
+            </w:r>
+            <w:proofErr w:type="spellStart"/>
+            <w:r>
+              <w:rPr>
+                <w:rFonts w:ascii="Calibri" w:eastAsia="Times New Roman" w:hAnsi="Calibri" w:cs="Calibri"/>
+                <w:color w:val="000000"/>
+                <w:lang w:eastAsia="pt-BR"/>
+              </w:rPr>
+              <w:t>git</w:t>
+            </w:r>
+            <w:proofErr w:type="spellEnd"/>
+            <w:r>
+              <w:rPr>
+                <w:rFonts w:ascii="Calibri" w:eastAsia="Times New Roman" w:hAnsi="Calibri" w:cs="Calibri"/>
+                <w:color w:val="000000"/>
+                <w:lang w:eastAsia="pt-BR"/>
+              </w:rPr>
+              <w:t xml:space="preserve"> hub</w:t>
             </w:r>
           </w:p>
         </w:tc>
@@ -11412,8 +12269,18 @@
                 <w:color w:val="000000"/>
                 <w:lang w:eastAsia="pt-BR"/>
               </w:rPr>
-              <w:t>Contextualização do negocío</w:t>
-            </w:r>
+              <w:t xml:space="preserve">Contextualização do </w:t>
+            </w:r>
+            <w:proofErr w:type="spellStart"/>
+            <w:r>
+              <w:rPr>
+                <w:rFonts w:ascii="Calibri" w:eastAsia="Times New Roman" w:hAnsi="Calibri" w:cs="Calibri"/>
+                <w:color w:val="000000"/>
+                <w:lang w:eastAsia="pt-BR"/>
+              </w:rPr>
+              <w:t>negocío</w:t>
+            </w:r>
+            <w:proofErr w:type="spellEnd"/>
           </w:p>
         </w:tc>
         <w:tc>
@@ -11446,8 +12313,54 @@
                 <w:color w:val="000000"/>
                 <w:lang w:eastAsia="pt-BR"/>
               </w:rPr>
-              <w:t>Pesquisar o coxtexto aonde é inserido o nosso negocío</w:t>
-            </w:r>
+              <w:t xml:space="preserve">Pesquisar o </w:t>
+            </w:r>
+            <w:proofErr w:type="spellStart"/>
+            <w:r>
+              <w:rPr>
+                <w:rFonts w:ascii="Calibri" w:eastAsia="Times New Roman" w:hAnsi="Calibri" w:cs="Calibri"/>
+                <w:color w:val="000000"/>
+                <w:lang w:eastAsia="pt-BR"/>
+              </w:rPr>
+              <w:t>coxtexto</w:t>
+            </w:r>
+            <w:proofErr w:type="spellEnd"/>
+            <w:r>
+              <w:rPr>
+                <w:rFonts w:ascii="Calibri" w:eastAsia="Times New Roman" w:hAnsi="Calibri" w:cs="Calibri"/>
+                <w:color w:val="000000"/>
+                <w:lang w:eastAsia="pt-BR"/>
+              </w:rPr>
+              <w:t xml:space="preserve"> </w:t>
+            </w:r>
+            <w:proofErr w:type="gramStart"/>
+            <w:r>
+              <w:rPr>
+                <w:rFonts w:ascii="Calibri" w:eastAsia="Times New Roman" w:hAnsi="Calibri" w:cs="Calibri"/>
+                <w:color w:val="000000"/>
+                <w:lang w:eastAsia="pt-BR"/>
+              </w:rPr>
+              <w:t>aonde</w:t>
+            </w:r>
+            <w:proofErr w:type="gramEnd"/>
+            <w:r>
+              <w:rPr>
+                <w:rFonts w:ascii="Calibri" w:eastAsia="Times New Roman" w:hAnsi="Calibri" w:cs="Calibri"/>
+                <w:color w:val="000000"/>
+                <w:lang w:eastAsia="pt-BR"/>
+              </w:rPr>
+              <w:t xml:space="preserve"> é inserido o nosso </w:t>
+            </w:r>
+            <w:proofErr w:type="spellStart"/>
+            <w:r>
+              <w:rPr>
+                <w:rFonts w:ascii="Calibri" w:eastAsia="Times New Roman" w:hAnsi="Calibri" w:cs="Calibri"/>
+                <w:color w:val="000000"/>
+                <w:lang w:eastAsia="pt-BR"/>
+              </w:rPr>
+              <w:t>negocío</w:t>
+            </w:r>
+            <w:proofErr w:type="spellEnd"/>
           </w:p>
         </w:tc>
         <w:tc>
@@ -11761,7 +12674,27 @@
                 <w:color w:val="000000"/>
                 <w:lang w:eastAsia="pt-BR"/>
               </w:rPr>
-              <w:t>Justificar o porque o nosso projeto deve ser inserido no mercado</w:t>
+              <w:t xml:space="preserve">Justificar o </w:t>
+            </w:r>
+            <w:proofErr w:type="spellStart"/>
+            <w:proofErr w:type="gramStart"/>
+            <w:r>
+              <w:rPr>
+                <w:rFonts w:ascii="Calibri" w:eastAsia="Times New Roman" w:hAnsi="Calibri" w:cs="Calibri"/>
+                <w:color w:val="000000"/>
+                <w:lang w:eastAsia="pt-BR"/>
+              </w:rPr>
+              <w:t>porque</w:t>
+            </w:r>
+            <w:proofErr w:type="spellEnd"/>
+            <w:proofErr w:type="gramEnd"/>
+            <w:r>
+              <w:rPr>
+                <w:rFonts w:ascii="Calibri" w:eastAsia="Times New Roman" w:hAnsi="Calibri" w:cs="Calibri"/>
+                <w:color w:val="000000"/>
+                <w:lang w:eastAsia="pt-BR"/>
+              </w:rPr>
+              <w:t xml:space="preserve"> o nosso projeto deve ser inserido no mercado</w:t>
             </w:r>
           </w:p>
         </w:tc>
@@ -12042,8 +12975,18 @@
                 <w:color w:val="000000"/>
                 <w:lang w:eastAsia="pt-BR"/>
               </w:rPr>
-              <w:t>Diagrama de visão de negocío</w:t>
-            </w:r>
+              <w:t xml:space="preserve">Diagrama de visão de </w:t>
+            </w:r>
+            <w:proofErr w:type="spellStart"/>
+            <w:r>
+              <w:rPr>
+                <w:rFonts w:ascii="Calibri" w:eastAsia="Times New Roman" w:hAnsi="Calibri" w:cs="Calibri"/>
+                <w:color w:val="000000"/>
+                <w:lang w:eastAsia="pt-BR"/>
+              </w:rPr>
+              <w:t>negocío</w:t>
+            </w:r>
+            <w:proofErr w:type="spellEnd"/>
           </w:p>
         </w:tc>
         <w:tc>
@@ -12706,7 +13649,25 @@
                 <w:color w:val="000000"/>
                 <w:lang w:eastAsia="pt-BR"/>
               </w:rPr>
-              <w:t>Criar e organizar a ferramenta de gestão do projeto utilizando a plataforma (Trello)</w:t>
+              <w:t>Criar e organizar a ferramenta de gestão do projeto utilizando a plataforma (</w:t>
+            </w:r>
+            <w:proofErr w:type="spellStart"/>
+            <w:r>
+              <w:rPr>
+                <w:rFonts w:ascii="Calibri" w:eastAsia="Times New Roman" w:hAnsi="Calibri" w:cs="Calibri"/>
+                <w:color w:val="000000"/>
+                <w:lang w:eastAsia="pt-BR"/>
+              </w:rPr>
+              <w:t>Trello</w:t>
+            </w:r>
+            <w:proofErr w:type="spellEnd"/>
+            <w:r>
+              <w:rPr>
+                <w:rFonts w:ascii="Calibri" w:eastAsia="Times New Roman" w:hAnsi="Calibri" w:cs="Calibri"/>
+                <w:color w:val="000000"/>
+                <w:lang w:eastAsia="pt-BR"/>
+              </w:rPr>
+              <w:t>)</w:t>
             </w:r>
           </w:p>
         </w:tc>
@@ -13021,7 +13982,25 @@
                 <w:color w:val="000000"/>
                 <w:lang w:eastAsia="pt-BR"/>
               </w:rPr>
-              <w:t>Upar requisitos e atualizar na ferramenta de gestão de projeto (Trello)</w:t>
+              <w:t>Upar requisitos e atualizar na ferramenta de gestão de projeto (</w:t>
+            </w:r>
+            <w:proofErr w:type="spellStart"/>
+            <w:r>
+              <w:rPr>
+                <w:rFonts w:ascii="Calibri" w:eastAsia="Times New Roman" w:hAnsi="Calibri" w:cs="Calibri"/>
+                <w:color w:val="000000"/>
+                <w:lang w:eastAsia="pt-BR"/>
+              </w:rPr>
+              <w:t>Trello</w:t>
+            </w:r>
+            <w:proofErr w:type="spellEnd"/>
+            <w:r>
+              <w:rPr>
+                <w:rFonts w:ascii="Calibri" w:eastAsia="Times New Roman" w:hAnsi="Calibri" w:cs="Calibri"/>
+                <w:color w:val="000000"/>
+                <w:lang w:eastAsia="pt-BR"/>
+              </w:rPr>
+              <w:t>)</w:t>
             </w:r>
           </w:p>
         </w:tc>
@@ -13268,6 +14247,7 @@
                 <w:color w:val="000000"/>
                 <w:lang w:eastAsia="pt-BR"/>
               </w:rPr>
+              <w:lastRenderedPageBreak/>
               <w:t>A18</w:t>
             </w:r>
           </w:p>
@@ -13302,8 +14282,18 @@
                 <w:color w:val="000000"/>
                 <w:lang w:eastAsia="pt-BR"/>
               </w:rPr>
-              <w:t>Banco de  Dados</w:t>
-            </w:r>
+              <w:t xml:space="preserve">Banco </w:t>
+            </w:r>
+            <w:proofErr w:type="gramStart"/>
+            <w:r>
+              <w:rPr>
+                <w:rFonts w:ascii="Calibri" w:eastAsia="Times New Roman" w:hAnsi="Calibri" w:cs="Calibri"/>
+                <w:color w:val="000000"/>
+                <w:lang w:eastAsia="pt-BR"/>
+              </w:rPr>
+              <w:t>de  Dados</w:t>
+            </w:r>
+            <w:proofErr w:type="gramEnd"/>
           </w:p>
         </w:tc>
         <w:tc>
@@ -13770,7 +14760,25 @@
           <w:sz w:val="24"/>
           <w:szCs w:val="24"/>
         </w:rPr>
-        <w:t xml:space="preserve">Planilha Product Backlog 50 dias </w:t>
+        <w:t xml:space="preserve">Planilha </w:t>
+      </w:r>
+      <w:proofErr w:type="spellStart"/>
+      <w:r>
+        <w:rPr>
+          <w:rFonts w:ascii="Quire Sans" w:eastAsia="Quire Sans" w:hAnsi="Quire Sans" w:cs="Quire Sans"/>
+          <w:sz w:val="24"/>
+          <w:szCs w:val="24"/>
+        </w:rPr>
+        <w:t>Product</w:t>
+      </w:r>
+      <w:proofErr w:type="spellEnd"/>
+      <w:r>
+        <w:rPr>
+          <w:rFonts w:ascii="Quire Sans" w:eastAsia="Quire Sans" w:hAnsi="Quire Sans" w:cs="Quire Sans"/>
+          <w:sz w:val="24"/>
+          <w:szCs w:val="24"/>
+        </w:rPr>
+        <w:t xml:space="preserve"> Backlog 50 dias </w:t>
       </w:r>
     </w:p>
     <w:p>
@@ -13908,7 +14916,35 @@
           <w:sz w:val="24"/>
           <w:szCs w:val="24"/>
         </w:rPr>
-        <w:t xml:space="preserve">Especificação do analytics  82 dias </w:t>
+        <w:t xml:space="preserve">Especificação do </w:t>
+      </w:r>
+      <w:proofErr w:type="spellStart"/>
+      <w:proofErr w:type="gramStart"/>
+      <w:r>
+        <w:rPr>
+          <w:rFonts w:ascii="Quire Sans" w:eastAsia="Quire Sans" w:hAnsi="Quire Sans" w:cs="Quire Sans"/>
+          <w:sz w:val="24"/>
+          <w:szCs w:val="24"/>
+        </w:rPr>
+        <w:t>analytics</w:t>
+      </w:r>
+      <w:proofErr w:type="spellEnd"/>
+      <w:r>
+        <w:rPr>
+          <w:rFonts w:ascii="Quire Sans" w:eastAsia="Quire Sans" w:hAnsi="Quire Sans" w:cs="Quire Sans"/>
+          <w:sz w:val="24"/>
+          <w:szCs w:val="24"/>
+        </w:rPr>
+        <w:t xml:space="preserve">  82</w:t>
+      </w:r>
+      <w:proofErr w:type="gramEnd"/>
+      <w:r>
+        <w:rPr>
+          <w:rFonts w:ascii="Quire Sans" w:eastAsia="Quire Sans" w:hAnsi="Quire Sans" w:cs="Quire Sans"/>
+          <w:sz w:val="24"/>
+          <w:szCs w:val="24"/>
+        </w:rPr>
+        <w:t xml:space="preserve"> dias </w:t>
       </w:r>
     </w:p>
     <w:p>
@@ -13954,7 +14990,43 @@
           <w:sz w:val="24"/>
           <w:szCs w:val="24"/>
         </w:rPr>
-        <w:t xml:space="preserve">Teste integrado da solução de IoT e do analytics 87 dias </w:t>
+        <w:t xml:space="preserve">Teste integrado da solução de </w:t>
+      </w:r>
+      <w:proofErr w:type="spellStart"/>
+      <w:r>
+        <w:rPr>
+          <w:rFonts w:ascii="Quire Sans" w:eastAsia="Quire Sans" w:hAnsi="Quire Sans" w:cs="Quire Sans"/>
+          <w:sz w:val="24"/>
+          <w:szCs w:val="24"/>
+        </w:rPr>
+        <w:t>IoT</w:t>
+      </w:r>
+      <w:proofErr w:type="spellEnd"/>
+      <w:r>
+        <w:rPr>
+          <w:rFonts w:ascii="Quire Sans" w:eastAsia="Quire Sans" w:hAnsi="Quire Sans" w:cs="Quire Sans"/>
+          <w:sz w:val="24"/>
+          <w:szCs w:val="24"/>
+        </w:rPr>
+        <w:t xml:space="preserve"> e do </w:t>
+      </w:r>
+      <w:proofErr w:type="spellStart"/>
+      <w:r>
+        <w:rPr>
+          <w:rFonts w:ascii="Quire Sans" w:eastAsia="Quire Sans" w:hAnsi="Quire Sans" w:cs="Quire Sans"/>
+          <w:sz w:val="24"/>
+          <w:szCs w:val="24"/>
+        </w:rPr>
+        <w:t>analytics</w:t>
+      </w:r>
+      <w:proofErr w:type="spellEnd"/>
+      <w:r>
+        <w:rPr>
+          <w:rFonts w:ascii="Quire Sans" w:eastAsia="Quire Sans" w:hAnsi="Quire Sans" w:cs="Quire Sans"/>
+          <w:sz w:val="24"/>
+          <w:szCs w:val="24"/>
+        </w:rPr>
+        <w:t xml:space="preserve"> 87 dias </w:t>
       </w:r>
     </w:p>
     <w:p>
@@ -14214,6 +15286,7 @@
           <w:sz w:val="24"/>
           <w:szCs w:val="24"/>
         </w:rPr>
+        <w:lastRenderedPageBreak/>
         <w:t>O produtor precisa ter sistema de controle de umidade e temperatura, exemplo, ar-condicionado e umidificadores.</w:t>
       </w:r>
       <w:r>
@@ -14894,8 +15967,18 @@
           <w:sz w:val="24"/>
           <w:szCs w:val="24"/>
         </w:rPr>
-        <w:t>Professor: Claudio Frizzarini</w:t>
-      </w:r>
+        <w:t xml:space="preserve">Professor: Claudio </w:t>
+      </w:r>
+      <w:proofErr w:type="spellStart"/>
+      <w:r>
+        <w:rPr>
+          <w:rFonts w:ascii="Quire Sans" w:eastAsia="Quire Sans" w:hAnsi="Quire Sans" w:cs="Quire Sans"/>
+          <w:sz w:val="24"/>
+          <w:szCs w:val="24"/>
+        </w:rPr>
+        <w:t>Frizzarini</w:t>
+      </w:r>
+      <w:proofErr w:type="spellEnd"/>
       <w:r>
         <w:rPr>
           <w:rFonts w:ascii="Quire Sans" w:eastAsia="Quire Sans" w:hAnsi="Quire Sans" w:cs="Quire Sans"/>
@@ -14975,7 +16058,7 @@
 </file>
 
 <file path=word/numbering.xml><?xml version="1.0" encoding="utf-8"?>
-<w:numbering xmlns:wpc="http://schemas.microsoft.com/office/word/2010/wordprocessingCanvas" xmlns:cx="http://schemas.microsoft.com/office/drawing/2014/chartex" xmlns:mc="http://schemas.openxmlformats.org/markup-compatibility/2006" xmlns:o="urn:schemas-microsoft-com:office:office" xmlns:r="http://schemas.openxmlformats.org/officeDocument/2006/relationships" xmlns:m="http://schemas.openxmlformats.org/officeDocument/2006/math" xmlns:v="urn:schemas-microsoft-com:vml" xmlns:wp14="http://schemas.microsoft.com/office/word/2010/wordprocessingDrawing" xmlns:wp="http://schemas.openxmlformats.org/drawingml/2006/wordprocessingDrawing" xmlns:w10="urn:schemas-microsoft-com:office:word" xmlns:w="http://schemas.openxmlformats.org/wordprocessingml/2006/main" xmlns:w14="http://schemas.microsoft.com/office/word/2010/wordml" xmlns:w15="http://schemas.microsoft.com/office/word/2012/wordml" xmlns:w16se="http://schemas.microsoft.com/office/word/2015/wordml/symex" xmlns:wpg="http://schemas.microsoft.com/office/word/2010/wordprocessingGroup" xmlns:wpi="http://schemas.microsoft.com/office/word/2010/wordprocessingInk" xmlns:wne="http://schemas.microsoft.com/office/word/2006/wordml" xmlns:wps="http://schemas.microsoft.com/office/word/2010/wordprocessingShape" mc:Ignorable="w14 w15 w16se wp14">
+<w:numbering xmlns:wpc="http://schemas.microsoft.com/office/word/2010/wordprocessingCanvas" xmlns:cx="http://schemas.microsoft.com/office/drawing/2014/chartex" xmlns:cx1="http://schemas.microsoft.com/office/drawing/2015/9/8/chartex" xmlns:cx2="http://schemas.microsoft.com/office/drawing/2015/10/21/chartex" xmlns:cx3="http://schemas.microsoft.com/office/drawing/2016/5/9/chartex" xmlns:cx4="http://schemas.microsoft.com/office/drawing/2016/5/10/chartex" xmlns:cx5="http://schemas.microsoft.com/office/drawing/2016/5/11/chartex" xmlns:cx6="http://schemas.microsoft.com/office/drawing/2016/5/12/chartex" xmlns:cx7="http://schemas.microsoft.com/office/drawing/2016/5/13/chartex" xmlns:cx8="http://schemas.microsoft.com/office/drawing/2016/5/14/chartex" xmlns:mc="http://schemas.openxmlformats.org/markup-compatibility/2006" xmlns:aink="http://schemas.microsoft.com/office/drawing/2016/ink" xmlns:am3d="http://schemas.microsoft.com/office/drawing/2017/model3d" xmlns:o="urn:schemas-microsoft-com:office:office" xmlns:oel="http://schemas.microsoft.com/office/2019/extlst" xmlns:r="http://schemas.openxmlformats.org/officeDocument/2006/relationships" xmlns:m="http://schemas.openxmlformats.org/officeDocument/2006/math" xmlns:v="urn:schemas-microsoft-com:vml" xmlns:wp14="http://schemas.microsoft.com/office/word/2010/wordprocessingDrawing" xmlns:wp="http://schemas.openxmlformats.org/drawingml/2006/wordprocessingDrawing" xmlns:w10="urn:schemas-microsoft-com:office:word" xmlns:w="http://schemas.openxmlformats.org/wordprocessingml/2006/main" xmlns:w14="http://schemas.microsoft.com/office/word/2010/wordml" xmlns:w15="http://schemas.microsoft.com/office/word/2012/wordml" xmlns:w16cex="http://schemas.microsoft.com/office/word/2018/wordml/cex" xmlns:w16cid="http://schemas.microsoft.com/office/word/2016/wordml/cid" xmlns:w16="http://schemas.microsoft.com/office/word/2018/wordml" xmlns:w16sdtdh="http://schemas.microsoft.com/office/word/2020/wordml/sdtdatahash" xmlns:w16se="http://schemas.microsoft.com/office/word/2015/wordml/symex" xmlns:wpg="http://schemas.microsoft.com/office/word/2010/wordprocessingGroup" xmlns:wpi="http://schemas.microsoft.com/office/word/2010/wordprocessingInk" xmlns:wne="http://schemas.microsoft.com/office/word/2006/wordml" xmlns:wps="http://schemas.microsoft.com/office/word/2010/wordprocessingShape" mc:Ignorable="w14 w15 w16se w16cid w16 w16cex w16sdtdh wp14">
   <w:abstractNum w:abstractNumId="0" w15:restartNumberingAfterBreak="0">
     <w:nsid w:val="009634CA"/>
     <w:multiLevelType w:val="multilevel"/>
@@ -15806,41 +16889,41 @@
       </w:rPr>
     </w:lvl>
   </w:abstractNum>
-  <w:num w:numId="1">
+  <w:num w:numId="1" w16cid:durableId="848836404">
     <w:abstractNumId w:val="0"/>
   </w:num>
-  <w:num w:numId="2">
+  <w:num w:numId="2" w16cid:durableId="121578869">
     <w:abstractNumId w:val="5"/>
   </w:num>
-  <w:num w:numId="3">
+  <w:num w:numId="3" w16cid:durableId="163205719">
     <w:abstractNumId w:val="8"/>
   </w:num>
-  <w:num w:numId="4">
+  <w:num w:numId="4" w16cid:durableId="52238458">
     <w:abstractNumId w:val="6"/>
   </w:num>
-  <w:num w:numId="5">
+  <w:num w:numId="5" w16cid:durableId="1300185800">
     <w:abstractNumId w:val="7"/>
   </w:num>
-  <w:num w:numId="6">
+  <w:num w:numId="6" w16cid:durableId="380053262">
     <w:abstractNumId w:val="4"/>
   </w:num>
-  <w:num w:numId="7">
+  <w:num w:numId="7" w16cid:durableId="1439518578">
     <w:abstractNumId w:val="9"/>
   </w:num>
-  <w:num w:numId="8">
+  <w:num w:numId="8" w16cid:durableId="2120680218">
     <w:abstractNumId w:val="3"/>
   </w:num>
-  <w:num w:numId="9">
+  <w:num w:numId="9" w16cid:durableId="1917350358">
     <w:abstractNumId w:val="1"/>
   </w:num>
-  <w:num w:numId="10">
+  <w:num w:numId="10" w16cid:durableId="1059477102">
     <w:abstractNumId w:val="2"/>
   </w:num>
 </w:numbering>
 </file>
 
 <file path=word/styles.xml><?xml version="1.0" encoding="utf-8"?>
-<w:styles xmlns:mc="http://schemas.openxmlformats.org/markup-compatibility/2006" xmlns:r="http://schemas.openxmlformats.org/officeDocument/2006/relationships" xmlns:w="http://schemas.openxmlformats.org/wordprocessingml/2006/main" xmlns:w14="http://schemas.microsoft.com/office/word/2010/wordml" xmlns:w15="http://schemas.microsoft.com/office/word/2012/wordml" xmlns:w16se="http://schemas.microsoft.com/office/word/2015/wordml/symex" mc:Ignorable="w14 w15 w16se">
+<w:styles xmlns:mc="http://schemas.openxmlformats.org/markup-compatibility/2006" xmlns:r="http://schemas.openxmlformats.org/officeDocument/2006/relationships" xmlns:w="http://schemas.openxmlformats.org/wordprocessingml/2006/main" xmlns:w14="http://schemas.microsoft.com/office/word/2010/wordml" xmlns:w15="http://schemas.microsoft.com/office/word/2012/wordml" xmlns:w16cex="http://schemas.microsoft.com/office/word/2018/wordml/cex" xmlns:w16cid="http://schemas.microsoft.com/office/word/2016/wordml/cid" xmlns:w16="http://schemas.microsoft.com/office/word/2018/wordml" xmlns:w16sdtdh="http://schemas.microsoft.com/office/word/2020/wordml/sdtdatahash" xmlns:w16se="http://schemas.microsoft.com/office/word/2015/wordml/symex" mc:Ignorable="w14 w15 w16se w16cid w16 w16cex w16sdtdh">
   <w:docDefaults>
     <w:rPrDefault>
       <w:rPr>
@@ -15856,7 +16939,7 @@
       </w:pPr>
     </w:pPrDefault>
   </w:docDefaults>
-  <w:latentStyles w:defLockedState="0" w:defUIPriority="99" w:defSemiHidden="0" w:defUnhideWhenUsed="0" w:defQFormat="0" w:count="371">
+  <w:latentStyles w:defLockedState="0" w:defUIPriority="99" w:defSemiHidden="0" w:defUnhideWhenUsed="0" w:defQFormat="0" w:count="376">
     <w:lsdException w:name="Normal" w:uiPriority="0" w:qFormat="1"/>
     <w:lsdException w:name="heading 1" w:uiPriority="9" w:qFormat="1"/>
     <w:lsdException w:name="heading 2" w:semiHidden="1" w:uiPriority="9" w:unhideWhenUsed="1" w:qFormat="1"/>
@@ -16228,6 +17311,11 @@
     <w:lsdException w:name="List Table 5 Dark Accent 6" w:uiPriority="50"/>
     <w:lsdException w:name="List Table 6 Colorful Accent 6" w:uiPriority="51"/>
     <w:lsdException w:name="List Table 7 Colorful Accent 6" w:uiPriority="52"/>
+    <w:lsdException w:name="Mention" w:semiHidden="1" w:unhideWhenUsed="1"/>
+    <w:lsdException w:name="Smart Hyperlink" w:semiHidden="1" w:unhideWhenUsed="1"/>
+    <w:lsdException w:name="Hashtag" w:semiHidden="1" w:unhideWhenUsed="1"/>
+    <w:lsdException w:name="Unresolved Mention" w:semiHidden="1" w:unhideWhenUsed="1"/>
+    <w:lsdException w:name="Smart Link" w:semiHidden="1" w:unhideWhenUsed="1"/>
   </w:latentStyles>
   <w:style w:type="paragraph" w:default="1" w:styleId="Normal">
     <w:name w:val="Normal"/>

</xml_diff>

<commit_message>
alteração feita na documentação
</commit_message>
<xml_diff>
--- a/Documentação/Documentação do Projeto/Documentação Mush Room.docx
+++ b/Documentação/Documentação do Projeto/Documentação Mush Room.docx
@@ -287,7 +287,6 @@
                                 <w:lang w:eastAsia="pt-BR"/>
                               </w:rPr>
                             </w:pPr>
-                            <w:proofErr w:type="spellStart"/>
                             <w:r>
                               <w:rPr>
                                 <w:rFonts w:ascii="Quire Sans" w:eastAsia="Times New Roman" w:hAnsi="Quire Sans" w:cs="Quire Sans"/>
@@ -297,19 +296,7 @@
                                 <w:szCs w:val="28"/>
                                 <w:lang w:eastAsia="pt-BR"/>
                               </w:rPr>
-                              <w:t>Matteus</w:t>
-                            </w:r>
-                            <w:proofErr w:type="spellEnd"/>
-                            <w:r>
-                              <w:rPr>
-                                <w:rFonts w:ascii="Quire Sans" w:eastAsia="Times New Roman" w:hAnsi="Quire Sans" w:cs="Quire Sans"/>
-                                <w:color w:val="FFEFD4"/>
-                                <w:position w:val="5"/>
-                                <w:sz w:val="28"/>
-                                <w:szCs w:val="28"/>
-                                <w:lang w:eastAsia="pt-BR"/>
-                              </w:rPr>
-                              <w:t xml:space="preserve"> Nogueira</w:t>
+                              <w:t>Matteus Nogueira</w:t>
                             </w:r>
                           </w:p>
                           <w:p>
@@ -750,21 +737,8 @@
                                 <w:szCs w:val="28"/>
                                 <w:lang w:val="en-US"/>
                               </w:rPr>
-                              <w:t xml:space="preserve">Daniel </w:t>
+                              <w:t>Daniel Ebenézer</w:t>
                             </w:r>
-                            <w:proofErr w:type="spellStart"/>
-                            <w:r>
-                              <w:rPr>
-                                <w:rStyle w:val="eop"/>
-                                <w:rFonts w:ascii="Quire Sans" w:hAnsi="Quire Sans" w:cs="Quire Sans"/>
-                                <w:color w:val="FFEFD4"/>
-                                <w:sz w:val="28"/>
-                                <w:szCs w:val="28"/>
-                                <w:lang w:val="en-US"/>
-                              </w:rPr>
-                              <w:t>Ebenézer</w:t>
-                            </w:r>
-                            <w:proofErr w:type="spellEnd"/>
                             <w:r>
                               <w:rPr>
                                 <w:rStyle w:val="eop"/>
@@ -1150,7 +1124,7 @@
           <w:lang w:eastAsia="pt-BR"/>
         </w:rPr>
         <w:drawing>
-          <wp:anchor distT="0" distB="0" distL="114300" distR="114300" simplePos="0" relativeHeight="251660288" behindDoc="0" locked="0" layoutInCell="1" allowOverlap="1" wp14:anchorId="6801E9BB" wp14:editId="558BA588">
+          <wp:anchor distT="0" distB="0" distL="114300" distR="114300" simplePos="0" relativeHeight="251660288" behindDoc="0" locked="0" layoutInCell="1" allowOverlap="1" wp14:anchorId="6801E9BB" wp14:editId="293B575D">
             <wp:simplePos x="0" y="0"/>
             <wp:positionH relativeFrom="column">
               <wp:posOffset>0</wp:posOffset>
@@ -1314,223 +1288,7 @@
           <w:sz w:val="24"/>
           <w:szCs w:val="24"/>
         </w:rPr>
-        <w:t>Atualmente a espécie de cogumelos mais cultivado no mundo é o champignon (</w:t>
-      </w:r>
-      <w:proofErr w:type="spellStart"/>
-      <w:r>
-        <w:rPr>
-          <w:rFonts w:ascii="Quire Sans" w:eastAsia="Quire Sans" w:hAnsi="Quire Sans" w:cs="Quire Sans"/>
-          <w:sz w:val="24"/>
-          <w:szCs w:val="24"/>
-        </w:rPr>
-        <w:t>Agaricus</w:t>
-      </w:r>
-      <w:proofErr w:type="spellEnd"/>
-      <w:r>
-        <w:rPr>
-          <w:rFonts w:ascii="Quire Sans" w:eastAsia="Quire Sans" w:hAnsi="Quire Sans" w:cs="Quire Sans"/>
-          <w:sz w:val="24"/>
-          <w:szCs w:val="24"/>
-        </w:rPr>
-        <w:t xml:space="preserve"> </w:t>
-      </w:r>
-      <w:proofErr w:type="spellStart"/>
-      <w:r>
-        <w:rPr>
-          <w:rFonts w:ascii="Quire Sans" w:eastAsia="Quire Sans" w:hAnsi="Quire Sans" w:cs="Quire Sans"/>
-          <w:sz w:val="24"/>
-          <w:szCs w:val="24"/>
-        </w:rPr>
-        <w:t>bisporus</w:t>
-      </w:r>
-      <w:proofErr w:type="spellEnd"/>
-      <w:r>
-        <w:rPr>
-          <w:rFonts w:ascii="Quire Sans" w:eastAsia="Quire Sans" w:hAnsi="Quire Sans" w:cs="Quire Sans"/>
-          <w:sz w:val="24"/>
-          <w:szCs w:val="24"/>
-        </w:rPr>
-        <w:t>), porém algumas espécies têm se destacado cada vez mais no mercado consumidor, principalmente na culinária, como por exemplo, o shitake (</w:t>
-      </w:r>
-      <w:proofErr w:type="spellStart"/>
-      <w:r>
-        <w:rPr>
-          <w:rFonts w:ascii="Quire Sans" w:eastAsia="Quire Sans" w:hAnsi="Quire Sans" w:cs="Quire Sans"/>
-          <w:sz w:val="24"/>
-          <w:szCs w:val="24"/>
-        </w:rPr>
-        <w:t>Lentinula</w:t>
-      </w:r>
-      <w:proofErr w:type="spellEnd"/>
-      <w:r>
-        <w:rPr>
-          <w:rFonts w:ascii="Quire Sans" w:eastAsia="Quire Sans" w:hAnsi="Quire Sans" w:cs="Quire Sans"/>
-          <w:sz w:val="24"/>
-          <w:szCs w:val="24"/>
-        </w:rPr>
-        <w:t xml:space="preserve"> </w:t>
-      </w:r>
-      <w:proofErr w:type="spellStart"/>
-      <w:r>
-        <w:rPr>
-          <w:rFonts w:ascii="Quire Sans" w:eastAsia="Quire Sans" w:hAnsi="Quire Sans" w:cs="Quire Sans"/>
-          <w:sz w:val="24"/>
-          <w:szCs w:val="24"/>
-        </w:rPr>
-        <w:t>edodes</w:t>
-      </w:r>
-      <w:proofErr w:type="spellEnd"/>
-      <w:r>
-        <w:rPr>
-          <w:rFonts w:ascii="Quire Sans" w:eastAsia="Quire Sans" w:hAnsi="Quire Sans" w:cs="Quire Sans"/>
-          <w:sz w:val="24"/>
-          <w:szCs w:val="24"/>
-        </w:rPr>
-        <w:t>), o shimeji (</w:t>
-      </w:r>
-      <w:proofErr w:type="spellStart"/>
-      <w:r>
-        <w:rPr>
-          <w:rFonts w:ascii="Quire Sans" w:eastAsia="Quire Sans" w:hAnsi="Quire Sans" w:cs="Quire Sans"/>
-          <w:sz w:val="24"/>
-          <w:szCs w:val="24"/>
-        </w:rPr>
-        <w:t>Lyophyllum</w:t>
-      </w:r>
-      <w:proofErr w:type="spellEnd"/>
-      <w:r>
-        <w:rPr>
-          <w:rFonts w:ascii="Quire Sans" w:eastAsia="Quire Sans" w:hAnsi="Quire Sans" w:cs="Quire Sans"/>
-          <w:sz w:val="24"/>
-          <w:szCs w:val="24"/>
-        </w:rPr>
-        <w:t xml:space="preserve"> shimeji), o </w:t>
-      </w:r>
-      <w:proofErr w:type="spellStart"/>
-      <w:r>
-        <w:rPr>
-          <w:rFonts w:ascii="Quire Sans" w:eastAsia="Quire Sans" w:hAnsi="Quire Sans" w:cs="Quire Sans"/>
-          <w:sz w:val="24"/>
-          <w:szCs w:val="24"/>
-        </w:rPr>
-        <w:t>cantarelo</w:t>
-      </w:r>
-      <w:proofErr w:type="spellEnd"/>
-      <w:r>
-        <w:rPr>
-          <w:rFonts w:ascii="Quire Sans" w:eastAsia="Quire Sans" w:hAnsi="Quire Sans" w:cs="Quire Sans"/>
-          <w:sz w:val="24"/>
-          <w:szCs w:val="24"/>
-        </w:rPr>
-        <w:t xml:space="preserve"> (</w:t>
-      </w:r>
-      <w:proofErr w:type="spellStart"/>
-      <w:r>
-        <w:rPr>
-          <w:rFonts w:ascii="Quire Sans" w:eastAsia="Quire Sans" w:hAnsi="Quire Sans" w:cs="Quire Sans"/>
-          <w:sz w:val="24"/>
-          <w:szCs w:val="24"/>
-        </w:rPr>
-        <w:t>Cantherellus-cibarius</w:t>
-      </w:r>
-      <w:proofErr w:type="spellEnd"/>
-      <w:r>
-        <w:rPr>
-          <w:rFonts w:ascii="Quire Sans" w:eastAsia="Quire Sans" w:hAnsi="Quire Sans" w:cs="Quire Sans"/>
-          <w:sz w:val="24"/>
-          <w:szCs w:val="24"/>
-        </w:rPr>
-        <w:t>), o Portobello (</w:t>
-      </w:r>
-      <w:proofErr w:type="spellStart"/>
-      <w:r>
-        <w:rPr>
-          <w:rFonts w:ascii="Quire Sans" w:eastAsia="Quire Sans" w:hAnsi="Quire Sans" w:cs="Quire Sans"/>
-          <w:sz w:val="24"/>
-          <w:szCs w:val="24"/>
-        </w:rPr>
-        <w:t>Agaricus</w:t>
-      </w:r>
-      <w:proofErr w:type="spellEnd"/>
-      <w:r>
-        <w:rPr>
-          <w:rFonts w:ascii="Quire Sans" w:eastAsia="Quire Sans" w:hAnsi="Quire Sans" w:cs="Quire Sans"/>
-          <w:sz w:val="24"/>
-          <w:szCs w:val="24"/>
-        </w:rPr>
-        <w:t xml:space="preserve"> </w:t>
-      </w:r>
-      <w:proofErr w:type="spellStart"/>
-      <w:r>
-        <w:rPr>
-          <w:rFonts w:ascii="Quire Sans" w:eastAsia="Quire Sans" w:hAnsi="Quire Sans" w:cs="Quire Sans"/>
-          <w:sz w:val="24"/>
-          <w:szCs w:val="24"/>
-        </w:rPr>
-        <w:t>bisporus</w:t>
-      </w:r>
-      <w:proofErr w:type="spellEnd"/>
-      <w:r>
-        <w:rPr>
-          <w:rFonts w:ascii="Quire Sans" w:eastAsia="Quire Sans" w:hAnsi="Quire Sans" w:cs="Quire Sans"/>
-          <w:sz w:val="24"/>
-          <w:szCs w:val="24"/>
-        </w:rPr>
-        <w:t xml:space="preserve">) e o </w:t>
-      </w:r>
-      <w:proofErr w:type="spellStart"/>
-      <w:r>
-        <w:rPr>
-          <w:rFonts w:ascii="Quire Sans" w:eastAsia="Quire Sans" w:hAnsi="Quire Sans" w:cs="Quire Sans"/>
-          <w:sz w:val="24"/>
-          <w:szCs w:val="24"/>
-        </w:rPr>
-        <w:t>Hiratake</w:t>
-      </w:r>
-      <w:proofErr w:type="spellEnd"/>
-      <w:r>
-        <w:rPr>
-          <w:rFonts w:ascii="Quire Sans" w:eastAsia="Quire Sans" w:hAnsi="Quire Sans" w:cs="Quire Sans"/>
-          <w:sz w:val="24"/>
-          <w:szCs w:val="24"/>
-        </w:rPr>
-        <w:t xml:space="preserve"> (</w:t>
-      </w:r>
-      <w:proofErr w:type="spellStart"/>
-      <w:r>
-        <w:rPr>
-          <w:rFonts w:ascii="Quire Sans" w:eastAsia="Quire Sans" w:hAnsi="Quire Sans" w:cs="Quire Sans"/>
-          <w:sz w:val="24"/>
-          <w:szCs w:val="24"/>
-        </w:rPr>
-        <w:t>Pleurotus</w:t>
-      </w:r>
-      <w:proofErr w:type="spellEnd"/>
-      <w:r>
-        <w:rPr>
-          <w:rFonts w:ascii="Quire Sans" w:eastAsia="Quire Sans" w:hAnsi="Quire Sans" w:cs="Quire Sans"/>
-          <w:sz w:val="24"/>
-          <w:szCs w:val="24"/>
-        </w:rPr>
-        <w:t xml:space="preserve"> </w:t>
-      </w:r>
-      <w:proofErr w:type="spellStart"/>
-      <w:r>
-        <w:rPr>
-          <w:rFonts w:ascii="Quire Sans" w:eastAsia="Quire Sans" w:hAnsi="Quire Sans" w:cs="Quire Sans"/>
-          <w:sz w:val="24"/>
-          <w:szCs w:val="24"/>
-        </w:rPr>
-        <w:t>ostreatus</w:t>
-      </w:r>
-      <w:proofErr w:type="spellEnd"/>
-      <w:r>
-        <w:rPr>
-          <w:rFonts w:ascii="Quire Sans" w:eastAsia="Quire Sans" w:hAnsi="Quire Sans" w:cs="Quire Sans"/>
-          <w:sz w:val="24"/>
-          <w:szCs w:val="24"/>
-        </w:rPr>
-        <w:t>) que já são consumidos e conhecidos no Brasil.</w:t>
+        <w:t>Atualmente a espécie de cogumelos mais cultivado no mundo é o champignon (Agaricus bisporus), porém algumas espécies têm se destacado cada vez mais no mercado consumidor, principalmente na culinária, como por exemplo, o shitake (Lentinula edodes), o shimeji (Lyophyllum shimeji), o cantarelo (Cantherellus-cibarius), o Portobello (Agaricus bisporus) e o Hiratake (Pleurotus ostreatus) que já são consumidos e conhecidos no Brasil.</w:t>
       </w:r>
     </w:p>
     <w:p>
@@ -1581,25 +1339,7 @@
           <w:sz w:val="24"/>
           <w:szCs w:val="24"/>
         </w:rPr>
-        <w:t xml:space="preserve">Os cogumelos são relevantes para o cuidado da saúde visto que se trata de fungos ricos em proteínas, aminoácidos essenciais, vitaminas, carboidratos, fibras e ácidos graxos insaturado. Tendo grandes propriedades medicinais devido às </w:t>
-      </w:r>
-      <w:proofErr w:type="spellStart"/>
-      <w:r>
-        <w:rPr>
-          <w:rFonts w:ascii="Quire Sans" w:eastAsia="Quire Sans" w:hAnsi="Quire Sans" w:cs="Quire Sans"/>
-          <w:sz w:val="24"/>
-          <w:szCs w:val="24"/>
-        </w:rPr>
-        <w:t>glucanas</w:t>
-      </w:r>
-      <w:proofErr w:type="spellEnd"/>
-      <w:r>
-        <w:rPr>
-          <w:rFonts w:ascii="Quire Sans" w:eastAsia="Quire Sans" w:hAnsi="Quire Sans" w:cs="Quire Sans"/>
-          <w:sz w:val="24"/>
-          <w:szCs w:val="24"/>
-        </w:rPr>
-        <w:t xml:space="preserve"> presentes em suas paredes celulares, que melhoram a resistência do corpo, inibem tumores, estimulam a produção de interferon e combatem células tumorais. Os fungos ainda colaboram para a melhora da resistência do nosso organismo, evitando o crescimento de tumores e ajudando na destruição das células tumorais.</w:t>
+        <w:t>Os cogumelos são relevantes para o cuidado da saúde visto que se trata de fungos ricos em proteínas, aminoácidos essenciais, vitaminas, carboidratos, fibras e ácidos graxos insaturado. Tendo grandes propriedades medicinais devido às glucanas presentes em suas paredes celulares, que melhoram a resistência do corpo, inibem tumores, estimulam a produção de interferon e combatem células tumorais. Os fungos ainda colaboram para a melhora da resistência do nosso organismo, evitando o crescimento de tumores e ajudando na destruição das células tumorais.</w:t>
       </w:r>
     </w:p>
     <w:p>
@@ -1705,115 +1445,7 @@
           <w:sz w:val="24"/>
           <w:szCs w:val="24"/>
         </w:rPr>
-        <w:t xml:space="preserve">Segundo a FAO (Food </w:t>
-      </w:r>
-      <w:proofErr w:type="spellStart"/>
-      <w:r>
-        <w:rPr>
-          <w:rFonts w:ascii="Quire Sans" w:eastAsia="Quire Sans" w:hAnsi="Quire Sans" w:cs="Quire Sans"/>
-          <w:sz w:val="24"/>
-          <w:szCs w:val="24"/>
-        </w:rPr>
-        <w:t>and</w:t>
-      </w:r>
-      <w:proofErr w:type="spellEnd"/>
-      <w:r>
-        <w:rPr>
-          <w:rFonts w:ascii="Quire Sans" w:eastAsia="Quire Sans" w:hAnsi="Quire Sans" w:cs="Quire Sans"/>
-          <w:sz w:val="24"/>
-          <w:szCs w:val="24"/>
-        </w:rPr>
-        <w:t xml:space="preserve"> </w:t>
-      </w:r>
-      <w:proofErr w:type="spellStart"/>
-      <w:r>
-        <w:rPr>
-          <w:rFonts w:ascii="Quire Sans" w:eastAsia="Quire Sans" w:hAnsi="Quire Sans" w:cs="Quire Sans"/>
-          <w:sz w:val="24"/>
-          <w:szCs w:val="24"/>
-        </w:rPr>
-        <w:t>Agriculture</w:t>
-      </w:r>
-      <w:proofErr w:type="spellEnd"/>
-      <w:r>
-        <w:rPr>
-          <w:rFonts w:ascii="Quire Sans" w:eastAsia="Quire Sans" w:hAnsi="Quire Sans" w:cs="Quire Sans"/>
-          <w:sz w:val="24"/>
-          <w:szCs w:val="24"/>
-        </w:rPr>
-        <w:t xml:space="preserve"> </w:t>
-      </w:r>
-      <w:proofErr w:type="spellStart"/>
-      <w:r>
-        <w:rPr>
-          <w:rFonts w:ascii="Quire Sans" w:eastAsia="Quire Sans" w:hAnsi="Quire Sans" w:cs="Quire Sans"/>
-          <w:sz w:val="24"/>
-          <w:szCs w:val="24"/>
-        </w:rPr>
-        <w:t>Organization</w:t>
-      </w:r>
-      <w:proofErr w:type="spellEnd"/>
-      <w:r>
-        <w:rPr>
-          <w:rFonts w:ascii="Quire Sans" w:eastAsia="Quire Sans" w:hAnsi="Quire Sans" w:cs="Quire Sans"/>
-          <w:sz w:val="24"/>
-          <w:szCs w:val="24"/>
-        </w:rPr>
-        <w:t xml:space="preserve"> </w:t>
-      </w:r>
-      <w:proofErr w:type="spellStart"/>
-      <w:r>
-        <w:rPr>
-          <w:rFonts w:ascii="Quire Sans" w:eastAsia="Quire Sans" w:hAnsi="Quire Sans" w:cs="Quire Sans"/>
-          <w:sz w:val="24"/>
-          <w:szCs w:val="24"/>
-        </w:rPr>
-        <w:t>of</w:t>
-      </w:r>
-      <w:proofErr w:type="spellEnd"/>
-      <w:r>
-        <w:rPr>
-          <w:rFonts w:ascii="Quire Sans" w:eastAsia="Quire Sans" w:hAnsi="Quire Sans" w:cs="Quire Sans"/>
-          <w:sz w:val="24"/>
-          <w:szCs w:val="24"/>
-        </w:rPr>
-        <w:t xml:space="preserve"> </w:t>
-      </w:r>
-      <w:proofErr w:type="spellStart"/>
-      <w:r>
-        <w:rPr>
-          <w:rFonts w:ascii="Quire Sans" w:eastAsia="Quire Sans" w:hAnsi="Quire Sans" w:cs="Quire Sans"/>
-          <w:sz w:val="24"/>
-          <w:szCs w:val="24"/>
-        </w:rPr>
-        <w:t>the</w:t>
-      </w:r>
-      <w:proofErr w:type="spellEnd"/>
-      <w:r>
-        <w:rPr>
-          <w:rFonts w:ascii="Quire Sans" w:eastAsia="Quire Sans" w:hAnsi="Quire Sans" w:cs="Quire Sans"/>
-          <w:sz w:val="24"/>
-          <w:szCs w:val="24"/>
-        </w:rPr>
-        <w:t xml:space="preserve"> United </w:t>
-      </w:r>
-      <w:proofErr w:type="spellStart"/>
-      <w:r>
-        <w:rPr>
-          <w:rFonts w:ascii="Quire Sans" w:eastAsia="Quire Sans" w:hAnsi="Quire Sans" w:cs="Quire Sans"/>
-          <w:sz w:val="24"/>
-          <w:szCs w:val="24"/>
-        </w:rPr>
-        <w:t>Nations</w:t>
-      </w:r>
-      <w:proofErr w:type="spellEnd"/>
-      <w:r>
-        <w:rPr>
-          <w:rFonts w:ascii="Quire Sans" w:eastAsia="Quire Sans" w:hAnsi="Quire Sans" w:cs="Quire Sans"/>
-          <w:sz w:val="24"/>
-          <w:szCs w:val="24"/>
-        </w:rPr>
-        <w:t>), ao redor do mundo, a China lidera o ranking de cultivo de cogumelos. Em 2020, os chineses foram responsáveis por disponibilizar aproximadamente 39,91 milhões de toneladas de cogumelo no mercado, cerca de 93,93% da produção mundial no total. O ranking é seguido pelo Japão, produzindo cerca de 453.5 milhões de toneladas (1.11% da produção) e pelos Estados Unidos, responsável por 370.5 milhões de toneladas (0.87%). Já o Brasil não aparece no ranking de 20 posições, evidenciando uma baixa produção nacional, o que resulta na necessidade de importação de grande parte dos cogumelos consumidos no país.</w:t>
+        <w:t>Segundo a FAO (Food and Agriculture Organization of the United Nations), ao redor do mundo, a China lidera o ranking de cultivo de cogumelos. Em 2020, os chineses foram responsáveis por disponibilizar aproximadamente 39,91 milhões de toneladas de cogumelo no mercado, cerca de 93,93% da produção mundial no total. O ranking é seguido pelo Japão, produzindo cerca de 453.5 milhões de toneladas (1.11% da produção) e pelos Estados Unidos, responsável por 370.5 milhões de toneladas (0.87%). Já o Brasil não aparece no ranking de 20 posições, evidenciando uma baixa produção nacional, o que resulta na necessidade de importação de grande parte dos cogumelos consumidos no país.</w:t>
       </w:r>
     </w:p>
     <w:p>
@@ -1832,61 +1464,7 @@
           <w:sz w:val="24"/>
           <w:szCs w:val="24"/>
         </w:rPr>
-        <w:t xml:space="preserve">De acordo com o analisador de mercado </w:t>
-      </w:r>
-      <w:proofErr w:type="spellStart"/>
-      <w:r>
-        <w:rPr>
-          <w:rFonts w:ascii="Quire Sans" w:eastAsia="Quire Sans" w:hAnsi="Quire Sans" w:cs="Quire Sans"/>
-          <w:sz w:val="24"/>
-          <w:szCs w:val="24"/>
-        </w:rPr>
-        <w:t>Research</w:t>
-      </w:r>
-      <w:proofErr w:type="spellEnd"/>
-      <w:r>
-        <w:rPr>
-          <w:rFonts w:ascii="Quire Sans" w:eastAsia="Quire Sans" w:hAnsi="Quire Sans" w:cs="Quire Sans"/>
-          <w:sz w:val="24"/>
-          <w:szCs w:val="24"/>
-        </w:rPr>
-        <w:t xml:space="preserve"> </w:t>
-      </w:r>
-      <w:proofErr w:type="spellStart"/>
-      <w:r>
-        <w:rPr>
-          <w:rFonts w:ascii="Quire Sans" w:eastAsia="Quire Sans" w:hAnsi="Quire Sans" w:cs="Quire Sans"/>
-          <w:sz w:val="24"/>
-          <w:szCs w:val="24"/>
-        </w:rPr>
-        <w:t>and</w:t>
-      </w:r>
-      <w:proofErr w:type="spellEnd"/>
-      <w:r>
-        <w:rPr>
-          <w:rFonts w:ascii="Quire Sans" w:eastAsia="Quire Sans" w:hAnsi="Quire Sans" w:cs="Quire Sans"/>
-          <w:sz w:val="24"/>
-          <w:szCs w:val="24"/>
-        </w:rPr>
-        <w:t xml:space="preserve"> </w:t>
-      </w:r>
-      <w:proofErr w:type="spellStart"/>
-      <w:r>
-        <w:rPr>
-          <w:rFonts w:ascii="Quire Sans" w:eastAsia="Quire Sans" w:hAnsi="Quire Sans" w:cs="Quire Sans"/>
-          <w:sz w:val="24"/>
-          <w:szCs w:val="24"/>
-        </w:rPr>
-        <w:t>Markets</w:t>
-      </w:r>
-      <w:proofErr w:type="spellEnd"/>
-      <w:r>
-        <w:rPr>
-          <w:rFonts w:ascii="Quire Sans" w:eastAsia="Quire Sans" w:hAnsi="Quire Sans" w:cs="Quire Sans"/>
-          <w:sz w:val="24"/>
-          <w:szCs w:val="24"/>
-        </w:rPr>
-        <w:t>, o mercado de cogumelos atingiu US$ 63 bilhões em 2022, e a projeção é atingir US$ 90,4 bilhões em 2028, mostrando uma taxa de crescimento anual composto de 6,2% entre 2022 e 2028.</w:t>
+        <w:t>De acordo com o analisador de mercado Research and Markets, o mercado de cogumelos atingiu US$ 63 bilhões em 2022, e a projeção é atingir US$ 90,4 bilhões em 2028, mostrando uma taxa de crescimento anual composto de 6,2% entre 2022 e 2028.</w:t>
       </w:r>
     </w:p>
     <w:p>
@@ -1929,25 +1507,7 @@
           <w:sz w:val="24"/>
           <w:szCs w:val="24"/>
         </w:rPr>
-        <w:t xml:space="preserve">O cultivo de cogumelos está em significativa expansão no Brasil, graças a descoberta de suas propriedades culinárias e medicinais pelo povo brasileiro </w:t>
-      </w:r>
-      <w:proofErr w:type="gramStart"/>
-      <w:r>
-        <w:rPr>
-          <w:rFonts w:ascii="Quire Sans" w:eastAsia="Quire Sans" w:hAnsi="Quire Sans" w:cs="Quire Sans"/>
-          <w:sz w:val="24"/>
-          <w:szCs w:val="24"/>
-        </w:rPr>
-        <w:t>e também</w:t>
-      </w:r>
-      <w:proofErr w:type="gramEnd"/>
-      <w:r>
-        <w:rPr>
-          <w:rFonts w:ascii="Quire Sans" w:eastAsia="Quire Sans" w:hAnsi="Quire Sans" w:cs="Quire Sans"/>
-          <w:sz w:val="24"/>
-          <w:szCs w:val="24"/>
-        </w:rPr>
-        <w:t xml:space="preserve"> em função da melhoria das condições econômicas. No Brasil a produção de cogumelos está concentrada no estado de São Paulo com cerca de 500 produtores e em torno de 3 mil empregos diretos. Entretanto, ainda há uma necessidade de desenvolvimento de uma tecnologia de cultivo apropriada para as condições brasileiras. </w:t>
+        <w:t xml:space="preserve">O cultivo de cogumelos está em significativa expansão no Brasil, graças a descoberta de suas propriedades culinárias e medicinais pelo povo brasileiro e também em função da melhoria das condições econômicas. No Brasil a produção de cogumelos está concentrada no estado de São Paulo com cerca de 500 produtores e em torno de 3 mil empregos diretos. Entretanto, ainda há uma necessidade de desenvolvimento de uma tecnologia de cultivo apropriada para as condições brasileiras. </w:t>
       </w:r>
     </w:p>
     <w:p>
@@ -2013,36 +1573,8 @@
           <w:sz w:val="24"/>
           <w:szCs w:val="24"/>
         </w:rPr>
-        <w:t xml:space="preserve">na produção de cogumelos </w:t>
-      </w:r>
-      <w:proofErr w:type="spellStart"/>
-      <w:r>
-        <w:rPr>
-          <w:rFonts w:ascii="Quire Sans" w:eastAsia="Quire Sans" w:hAnsi="Quire Sans" w:cs="Quire Sans"/>
-          <w:sz w:val="24"/>
-          <w:szCs w:val="24"/>
-        </w:rPr>
-        <w:t>Agaricus</w:t>
-      </w:r>
-      <w:proofErr w:type="spellEnd"/>
-      <w:r>
-        <w:rPr>
-          <w:rFonts w:ascii="Quire Sans" w:eastAsia="Quire Sans" w:hAnsi="Quire Sans" w:cs="Quire Sans"/>
-          <w:sz w:val="24"/>
-          <w:szCs w:val="24"/>
-        </w:rPr>
-        <w:t xml:space="preserve"> </w:t>
-      </w:r>
-      <w:proofErr w:type="spellStart"/>
-      <w:r>
-        <w:rPr>
-          <w:rFonts w:ascii="Quire Sans" w:eastAsia="Quire Sans" w:hAnsi="Quire Sans" w:cs="Quire Sans"/>
-          <w:sz w:val="24"/>
-          <w:szCs w:val="24"/>
-        </w:rPr>
-        <w:t>Blazei</w:t>
-      </w:r>
-      <w:proofErr w:type="spellEnd"/>
+        <w:t>na produção de cogumelos Agaricus Blazei</w:t>
+      </w:r>
       <w:r>
         <w:rPr>
           <w:rFonts w:ascii="Quire Sans" w:eastAsia="Quire Sans" w:hAnsi="Quire Sans" w:cs="Quire Sans"/>
@@ -2084,25 +1616,7 @@
           <w:sz w:val="24"/>
           <w:szCs w:val="24"/>
         </w:rPr>
-        <w:t xml:space="preserve">O uso de equipamentos </w:t>
-      </w:r>
-      <w:proofErr w:type="spellStart"/>
-      <w:r>
-        <w:rPr>
-          <w:rFonts w:ascii="Quire Sans" w:eastAsia="Quire Sans" w:hAnsi="Quire Sans" w:cs="Quire Sans"/>
-          <w:sz w:val="24"/>
-          <w:szCs w:val="24"/>
-        </w:rPr>
-        <w:t>Iot</w:t>
-      </w:r>
-      <w:proofErr w:type="spellEnd"/>
-      <w:r>
-        <w:rPr>
-          <w:rFonts w:ascii="Quire Sans" w:eastAsia="Quire Sans" w:hAnsi="Quire Sans" w:cs="Quire Sans"/>
-          <w:sz w:val="24"/>
-          <w:szCs w:val="24"/>
-        </w:rPr>
-        <w:t xml:space="preserve"> dentro da indústria, já </w:t>
+        <w:t xml:space="preserve">O uso de equipamentos Iot dentro da indústria, já </w:t>
       </w:r>
       <w:r>
         <w:rPr>
@@ -2367,7 +1881,23 @@
           <w:sz w:val="24"/>
           <w:szCs w:val="24"/>
         </w:rPr>
-        <w:t>Aumento da produção da safra em 57%</w:t>
+        <w:t xml:space="preserve">Aumento da produção da safra em </w:t>
+      </w:r>
+      <w:r>
+        <w:rPr>
+          <w:rFonts w:ascii="Quire Sans" w:eastAsia="Quire Sans" w:hAnsi="Quire Sans" w:cs="Quire Sans"/>
+          <w:sz w:val="24"/>
+          <w:szCs w:val="24"/>
+        </w:rPr>
+        <w:t>8</w:t>
+      </w:r>
+      <w:r>
+        <w:rPr>
+          <w:rFonts w:ascii="Quire Sans" w:eastAsia="Quire Sans" w:hAnsi="Quire Sans" w:cs="Quire Sans"/>
+          <w:sz w:val="24"/>
+          <w:szCs w:val="24"/>
+        </w:rPr>
+        <w:t>%</w:t>
       </w:r>
       <w:r>
         <w:rPr>
@@ -2517,7 +2047,27 @@
           <w:szCs w:val="24"/>
           <w:shd w:val="clear" w:color="auto" w:fill="FFFFFF"/>
         </w:rPr>
-        <w:t xml:space="preserve"> 57%</w:t>
+        <w:t xml:space="preserve"> </w:t>
+      </w:r>
+      <w:r>
+        <w:rPr>
+          <w:rFonts w:ascii="Quire Sans" w:eastAsia="Quire Sans" w:hAnsi="Quire Sans" w:cs="Quire Sans"/>
+          <w:color w:val="222222"/>
+          <w:sz w:val="24"/>
+          <w:szCs w:val="24"/>
+          <w:shd w:val="clear" w:color="auto" w:fill="FFFFFF"/>
+        </w:rPr>
+        <w:t>8</w:t>
+      </w:r>
+      <w:r>
+        <w:rPr>
+          <w:rFonts w:ascii="Quire Sans" w:eastAsia="Quire Sans" w:hAnsi="Quire Sans" w:cs="Quire Sans"/>
+          <w:color w:val="222222"/>
+          <w:sz w:val="24"/>
+          <w:szCs w:val="24"/>
+          <w:shd w:val="clear" w:color="auto" w:fill="FFFFFF"/>
+        </w:rPr>
+        <w:t>%</w:t>
       </w:r>
       <w:r>
         <w:rPr>
@@ -2598,15 +2148,31 @@
           <w:sz w:val="24"/>
           <w:szCs w:val="24"/>
         </w:rPr>
-        <w:t xml:space="preserve"> que captam dados do ambiente em um ciclo de 30</w:t>
-      </w:r>
-      <w:r>
-        <w:rPr>
-          <w:rFonts w:ascii="Quire Sans" w:eastAsia="Quire Sans" w:hAnsi="Quire Sans" w:cs="Quire Sans"/>
-          <w:sz w:val="24"/>
-          <w:szCs w:val="24"/>
-        </w:rPr>
-        <w:t xml:space="preserve"> minutos</w:t>
+        <w:t xml:space="preserve"> que captam dados do ambiente em um ciclo de </w:t>
+      </w:r>
+      <w:r>
+        <w:rPr>
+          <w:rFonts w:ascii="Quire Sans" w:eastAsia="Quire Sans" w:hAnsi="Quire Sans" w:cs="Quire Sans"/>
+          <w:sz w:val="24"/>
+          <w:szCs w:val="24"/>
+        </w:rPr>
+        <w:t>2</w:t>
+      </w:r>
+      <w:r>
+        <w:rPr>
+          <w:rFonts w:ascii="Quire Sans" w:eastAsia="Quire Sans" w:hAnsi="Quire Sans" w:cs="Quire Sans"/>
+          <w:sz w:val="24"/>
+          <w:szCs w:val="24"/>
+        </w:rPr>
+        <w:t xml:space="preserve"> </w:t>
+      </w:r>
+      <w:r>
+        <w:rPr>
+          <w:rFonts w:ascii="Quire Sans" w:eastAsia="Quire Sans" w:hAnsi="Quire Sans" w:cs="Quire Sans"/>
+          <w:sz w:val="24"/>
+          <w:szCs w:val="24"/>
+        </w:rPr>
+        <w:t>horas</w:t>
       </w:r>
       <w:r>
         <w:rPr>
@@ -3322,25 +2888,7 @@
           <w:sz w:val="24"/>
           <w:szCs w:val="24"/>
         </w:rPr>
-        <w:t xml:space="preserve">• Planilha </w:t>
-      </w:r>
-      <w:proofErr w:type="spellStart"/>
-      <w:r>
-        <w:rPr>
-          <w:rFonts w:ascii="Quire Sans" w:eastAsia="Quire Sans" w:hAnsi="Quire Sans" w:cs="Quire Sans"/>
-          <w:sz w:val="24"/>
-          <w:szCs w:val="24"/>
-        </w:rPr>
-        <w:t>Product</w:t>
-      </w:r>
-      <w:proofErr w:type="spellEnd"/>
-      <w:r>
-        <w:rPr>
-          <w:rFonts w:ascii="Quire Sans" w:eastAsia="Quire Sans" w:hAnsi="Quire Sans" w:cs="Quire Sans"/>
-          <w:sz w:val="24"/>
-          <w:szCs w:val="24"/>
-        </w:rPr>
-        <w:t xml:space="preserve"> Backlog</w:t>
+        <w:t>• Planilha Product Backlog</w:t>
       </w:r>
       <w:r>
         <w:br/>
@@ -3514,18 +3062,8 @@
           <w:sz w:val="24"/>
           <w:szCs w:val="24"/>
         </w:rPr>
-        <w:t xml:space="preserve">• Especificação do </w:t>
-      </w:r>
-      <w:proofErr w:type="spellStart"/>
-      <w:r>
-        <w:rPr>
-          <w:rFonts w:ascii="Quire Sans" w:eastAsia="Quire Sans" w:hAnsi="Quire Sans" w:cs="Quire Sans"/>
-          <w:sz w:val="24"/>
-          <w:szCs w:val="24"/>
-        </w:rPr>
-        <w:t>analytics</w:t>
-      </w:r>
-      <w:proofErr w:type="spellEnd"/>
+        <w:t>• Especificação do analytics</w:t>
+      </w:r>
       <w:r>
         <w:br/>
       </w:r>
@@ -3546,25 +3084,7 @@
           <w:sz w:val="24"/>
           <w:szCs w:val="24"/>
         </w:rPr>
-        <w:t xml:space="preserve">• Teste integrado do </w:t>
-      </w:r>
-      <w:proofErr w:type="spellStart"/>
-      <w:r>
-        <w:rPr>
-          <w:rFonts w:ascii="Quire Sans" w:eastAsia="Quire Sans" w:hAnsi="Quire Sans" w:cs="Quire Sans"/>
-          <w:sz w:val="24"/>
-          <w:szCs w:val="24"/>
-        </w:rPr>
-        <w:t>analytics</w:t>
-      </w:r>
-      <w:proofErr w:type="spellEnd"/>
-      <w:r>
-        <w:rPr>
-          <w:rFonts w:ascii="Quire Sans" w:eastAsia="Quire Sans" w:hAnsi="Quire Sans" w:cs="Quire Sans"/>
-          <w:sz w:val="24"/>
-          <w:szCs w:val="24"/>
-        </w:rPr>
-        <w:t xml:space="preserve"> </w:t>
+        <w:t xml:space="preserve">• Teste integrado do analytics </w:t>
       </w:r>
       <w:r>
         <w:br/>
@@ -3575,25 +3095,7 @@
           <w:sz w:val="24"/>
           <w:szCs w:val="24"/>
         </w:rPr>
-        <w:t xml:space="preserve">• Teste integrado da solução de </w:t>
-      </w:r>
-      <w:proofErr w:type="spellStart"/>
-      <w:r>
-        <w:rPr>
-          <w:rFonts w:ascii="Quire Sans" w:eastAsia="Quire Sans" w:hAnsi="Quire Sans" w:cs="Quire Sans"/>
-          <w:sz w:val="24"/>
-          <w:szCs w:val="24"/>
-        </w:rPr>
-        <w:t>IoT</w:t>
-      </w:r>
-      <w:proofErr w:type="spellEnd"/>
-      <w:r>
-        <w:rPr>
-          <w:rFonts w:ascii="Quire Sans" w:eastAsia="Quire Sans" w:hAnsi="Quire Sans" w:cs="Quire Sans"/>
-          <w:sz w:val="24"/>
-          <w:szCs w:val="24"/>
-        </w:rPr>
-        <w:t xml:space="preserve"> </w:t>
+        <w:t xml:space="preserve">• Teste integrado da solução de IoT </w:t>
       </w:r>
       <w:r>
         <w:br/>
@@ -3826,7 +3328,6 @@
                 <w:lang w:eastAsia="pt-BR"/>
               </w:rPr>
             </w:pPr>
-            <w:proofErr w:type="spellStart"/>
             <w:r>
               <w:rPr>
                 <w:rFonts w:ascii="Calibri" w:eastAsia="Times New Roman" w:hAnsi="Calibri" w:cs="Calibri"/>
@@ -3837,20 +3338,7 @@
                 <w:szCs w:val="56"/>
                 <w:lang w:eastAsia="pt-BR"/>
               </w:rPr>
-              <w:t>Product</w:t>
-            </w:r>
-            <w:proofErr w:type="spellEnd"/>
-            <w:r>
-              <w:rPr>
-                <w:rFonts w:ascii="Calibri" w:eastAsia="Times New Roman" w:hAnsi="Calibri" w:cs="Calibri"/>
-                <w:b/>
-                <w:bCs/>
-                <w:color w:val="000000"/>
-                <w:sz w:val="56"/>
-                <w:szCs w:val="56"/>
-                <w:lang w:eastAsia="pt-BR"/>
-              </w:rPr>
-              <w:t xml:space="preserve"> Backlog</w:t>
+              <w:t>Product Backlog</w:t>
             </w:r>
           </w:p>
         </w:tc>
@@ -3999,27 +3487,15 @@
                 <w:lang w:eastAsia="pt-BR"/>
               </w:rPr>
             </w:pPr>
-            <w:proofErr w:type="spellStart"/>
-            <w:r>
-              <w:rPr>
-                <w:rFonts w:ascii="Calibri" w:eastAsia="Times New Roman" w:hAnsi="Calibri" w:cs="Calibri"/>
-                <w:color w:val="000000"/>
-                <w:sz w:val="24"/>
-                <w:szCs w:val="24"/>
-                <w:lang w:eastAsia="pt-BR"/>
-              </w:rPr>
-              <w:t>Importancia</w:t>
-            </w:r>
-            <w:proofErr w:type="spellEnd"/>
-            <w:r>
-              <w:rPr>
-                <w:rFonts w:ascii="Calibri" w:eastAsia="Times New Roman" w:hAnsi="Calibri" w:cs="Calibri"/>
-                <w:color w:val="000000"/>
-                <w:sz w:val="24"/>
-                <w:szCs w:val="24"/>
-                <w:lang w:eastAsia="pt-BR"/>
-              </w:rPr>
-              <w:t xml:space="preserve"> </w:t>
+            <w:r>
+              <w:rPr>
+                <w:rFonts w:ascii="Calibri" w:eastAsia="Times New Roman" w:hAnsi="Calibri" w:cs="Calibri"/>
+                <w:color w:val="000000"/>
+                <w:sz w:val="24"/>
+                <w:szCs w:val="24"/>
+                <w:lang w:eastAsia="pt-BR"/>
+              </w:rPr>
+              <w:t xml:space="preserve">Importancia </w:t>
             </w:r>
           </w:p>
         </w:tc>
@@ -4123,7 +3599,6 @@
                 <w:lang w:eastAsia="pt-BR"/>
               </w:rPr>
             </w:pPr>
-            <w:proofErr w:type="gramStart"/>
             <w:r>
               <w:rPr>
                 <w:rFonts w:ascii="Calibri" w:eastAsia="Times New Roman" w:hAnsi="Calibri" w:cs="Calibri"/>
@@ -4132,7 +3607,6 @@
               </w:rPr>
               <w:t>Numero</w:t>
             </w:r>
-            <w:proofErr w:type="gramEnd"/>
           </w:p>
         </w:tc>
         <w:tc>
@@ -5247,41 +4721,7 @@
                 <w:szCs w:val="24"/>
                 <w:lang w:eastAsia="pt-BR"/>
               </w:rPr>
-              <w:t xml:space="preserve">Modulo de </w:t>
-            </w:r>
-            <w:proofErr w:type="spellStart"/>
-            <w:proofErr w:type="gramStart"/>
-            <w:r>
-              <w:rPr>
-                <w:rFonts w:ascii="Calibri" w:eastAsia="Times New Roman" w:hAnsi="Calibri" w:cs="Calibri"/>
-                <w:color w:val="000000"/>
-                <w:sz w:val="24"/>
-                <w:szCs w:val="24"/>
-                <w:lang w:eastAsia="pt-BR"/>
-              </w:rPr>
-              <w:t>Analytics</w:t>
-            </w:r>
-            <w:proofErr w:type="spellEnd"/>
-            <w:r>
-              <w:rPr>
-                <w:rFonts w:ascii="Calibri" w:eastAsia="Times New Roman" w:hAnsi="Calibri" w:cs="Calibri"/>
-                <w:color w:val="000000"/>
-                <w:sz w:val="24"/>
-                <w:szCs w:val="24"/>
-                <w:lang w:eastAsia="pt-BR"/>
-              </w:rPr>
-              <w:t>(</w:t>
-            </w:r>
-            <w:proofErr w:type="gramEnd"/>
-            <w:r>
-              <w:rPr>
-                <w:rFonts w:ascii="Calibri" w:eastAsia="Times New Roman" w:hAnsi="Calibri" w:cs="Calibri"/>
-                <w:color w:val="000000"/>
-                <w:sz w:val="24"/>
-                <w:szCs w:val="24"/>
-                <w:lang w:eastAsia="pt-BR"/>
-              </w:rPr>
-              <w:t>NODE)</w:t>
+              <w:t>Modulo de Analytics(NODE)</w:t>
             </w:r>
           </w:p>
         </w:tc>
@@ -6528,29 +5968,7 @@
                 <w:szCs w:val="24"/>
                 <w:lang w:eastAsia="pt-BR"/>
               </w:rPr>
-              <w:t xml:space="preserve">Sistema </w:t>
-            </w:r>
-            <w:proofErr w:type="spellStart"/>
-            <w:r>
-              <w:rPr>
-                <w:rFonts w:ascii="Calibri" w:eastAsia="Times New Roman" w:hAnsi="Calibri" w:cs="Calibri"/>
-                <w:color w:val="000000"/>
-                <w:sz w:val="24"/>
-                <w:szCs w:val="24"/>
-                <w:lang w:eastAsia="pt-BR"/>
-              </w:rPr>
-              <w:t>o qual</w:t>
-            </w:r>
-            <w:proofErr w:type="spellEnd"/>
-            <w:r>
-              <w:rPr>
-                <w:rFonts w:ascii="Calibri" w:eastAsia="Times New Roman" w:hAnsi="Calibri" w:cs="Calibri"/>
-                <w:color w:val="000000"/>
-                <w:sz w:val="24"/>
-                <w:szCs w:val="24"/>
-                <w:lang w:eastAsia="pt-BR"/>
-              </w:rPr>
-              <w:t xml:space="preserve"> será computado o cadastro</w:t>
+              <w:t>Sistema o qual será computado o cadastro</w:t>
             </w:r>
           </w:p>
         </w:tc>
@@ -7517,71 +6935,15 @@
                 <w:lang w:eastAsia="pt-BR"/>
               </w:rPr>
             </w:pPr>
-            <w:proofErr w:type="gramStart"/>
-            <w:r>
-              <w:rPr>
-                <w:rFonts w:ascii="Calibri" w:eastAsia="Times New Roman" w:hAnsi="Calibri" w:cs="Calibri"/>
-                <w:color w:val="000000"/>
-                <w:sz w:val="24"/>
-                <w:szCs w:val="24"/>
-                <w:lang w:eastAsia="pt-BR"/>
-              </w:rPr>
-              <w:t>Pagina</w:t>
-            </w:r>
-            <w:proofErr w:type="gramEnd"/>
-            <w:r>
-              <w:rPr>
-                <w:rFonts w:ascii="Calibri" w:eastAsia="Times New Roman" w:hAnsi="Calibri" w:cs="Calibri"/>
-                <w:color w:val="000000"/>
-                <w:sz w:val="24"/>
-                <w:szCs w:val="24"/>
-                <w:lang w:eastAsia="pt-BR"/>
-              </w:rPr>
-              <w:t xml:space="preserve"> da Dashboard no site </w:t>
-            </w:r>
-            <w:proofErr w:type="spellStart"/>
-            <w:r>
-              <w:rPr>
-                <w:rFonts w:ascii="Calibri" w:eastAsia="Times New Roman" w:hAnsi="Calibri" w:cs="Calibri"/>
-                <w:color w:val="000000"/>
-                <w:sz w:val="24"/>
-                <w:szCs w:val="24"/>
-                <w:lang w:eastAsia="pt-BR"/>
-              </w:rPr>
-              <w:t>instituicional</w:t>
-            </w:r>
-            <w:proofErr w:type="spellEnd"/>
-            <w:r>
-              <w:rPr>
-                <w:rFonts w:ascii="Calibri" w:eastAsia="Times New Roman" w:hAnsi="Calibri" w:cs="Calibri"/>
-                <w:color w:val="000000"/>
-                <w:sz w:val="24"/>
-                <w:szCs w:val="24"/>
-                <w:lang w:eastAsia="pt-BR"/>
-              </w:rPr>
-              <w:t xml:space="preserve"> onde o </w:t>
-            </w:r>
-            <w:proofErr w:type="spellStart"/>
-            <w:r>
-              <w:rPr>
-                <w:rFonts w:ascii="Calibri" w:eastAsia="Times New Roman" w:hAnsi="Calibri" w:cs="Calibri"/>
-                <w:color w:val="000000"/>
-                <w:sz w:val="24"/>
-                <w:szCs w:val="24"/>
-                <w:lang w:eastAsia="pt-BR"/>
-              </w:rPr>
-              <w:t>usuario</w:t>
-            </w:r>
-            <w:proofErr w:type="spellEnd"/>
-            <w:r>
-              <w:rPr>
-                <w:rFonts w:ascii="Calibri" w:eastAsia="Times New Roman" w:hAnsi="Calibri" w:cs="Calibri"/>
-                <w:color w:val="000000"/>
-                <w:sz w:val="24"/>
-                <w:szCs w:val="24"/>
-                <w:lang w:eastAsia="pt-BR"/>
-              </w:rPr>
-              <w:t xml:space="preserve"> vai poder visualizar as informações passadas pelos sensores</w:t>
+            <w:r>
+              <w:rPr>
+                <w:rFonts w:ascii="Calibri" w:eastAsia="Times New Roman" w:hAnsi="Calibri" w:cs="Calibri"/>
+                <w:color w:val="000000"/>
+                <w:sz w:val="24"/>
+                <w:szCs w:val="24"/>
+                <w:lang w:eastAsia="pt-BR"/>
+              </w:rPr>
+              <w:t>Pagina da Dashboard no site instituicional onde o usuario vai poder visualizar as informações passadas pelos sensores</w:t>
             </w:r>
           </w:p>
         </w:tc>
@@ -8194,20 +7556,8 @@
                 <w:szCs w:val="24"/>
                 <w:lang w:eastAsia="pt-BR"/>
               </w:rPr>
-              <w:t xml:space="preserve">Atividades organizadas no </w:t>
-            </w:r>
-            <w:proofErr w:type="spellStart"/>
-            <w:r>
-              <w:rPr>
-                <w:rFonts w:ascii="Calibri" w:eastAsia="Times New Roman" w:hAnsi="Calibri" w:cs="Calibri"/>
-                <w:color w:val="000000"/>
-                <w:sz w:val="24"/>
-                <w:szCs w:val="24"/>
-                <w:lang w:eastAsia="pt-BR"/>
-              </w:rPr>
-              <w:t>Trello</w:t>
-            </w:r>
-            <w:proofErr w:type="spellEnd"/>
+              <w:t>Atividades organizadas no Trello</w:t>
+            </w:r>
           </w:p>
         </w:tc>
         <w:tc>
@@ -8243,29 +7593,7 @@
                 <w:szCs w:val="24"/>
                 <w:lang w:eastAsia="pt-BR"/>
               </w:rPr>
-              <w:t xml:space="preserve">Requisitos do Projeto, da Sprint e da semana atualizadas no </w:t>
-            </w:r>
-            <w:proofErr w:type="spellStart"/>
-            <w:r>
-              <w:rPr>
-                <w:rFonts w:ascii="Calibri" w:eastAsia="Times New Roman" w:hAnsi="Calibri" w:cs="Calibri"/>
-                <w:color w:val="000000"/>
-                <w:sz w:val="24"/>
-                <w:szCs w:val="24"/>
-                <w:lang w:eastAsia="pt-BR"/>
-              </w:rPr>
-              <w:t>trello</w:t>
-            </w:r>
-            <w:proofErr w:type="spellEnd"/>
-            <w:r>
-              <w:rPr>
-                <w:rFonts w:ascii="Calibri" w:eastAsia="Times New Roman" w:hAnsi="Calibri" w:cs="Calibri"/>
-                <w:color w:val="000000"/>
-                <w:sz w:val="24"/>
-                <w:szCs w:val="24"/>
-                <w:lang w:eastAsia="pt-BR"/>
-              </w:rPr>
-              <w:t>, classificadas e organizadas</w:t>
+              <w:t>Requisitos do Projeto, da Sprint e da semana atualizadas no trello, classificadas e organizadas</w:t>
             </w:r>
           </w:p>
         </w:tc>
@@ -8879,20 +8207,8 @@
                 <w:szCs w:val="24"/>
                 <w:lang w:eastAsia="pt-BR"/>
               </w:rPr>
-              <w:t xml:space="preserve">Banco </w:t>
-            </w:r>
-            <w:proofErr w:type="gramStart"/>
-            <w:r>
-              <w:rPr>
-                <w:rFonts w:ascii="Calibri" w:eastAsia="Times New Roman" w:hAnsi="Calibri" w:cs="Calibri"/>
-                <w:color w:val="000000"/>
-                <w:sz w:val="24"/>
-                <w:szCs w:val="24"/>
-                <w:lang w:eastAsia="pt-BR"/>
-              </w:rPr>
-              <w:t>de  Dados</w:t>
-            </w:r>
-            <w:proofErr w:type="gramEnd"/>
+              <w:t>Banco de  Dados</w:t>
+            </w:r>
           </w:p>
         </w:tc>
         <w:tc>
@@ -9217,20 +8533,8 @@
                 <w:szCs w:val="24"/>
                 <w:lang w:eastAsia="pt-BR"/>
               </w:rPr>
-              <w:t xml:space="preserve">Conexão do Banco </w:t>
-            </w:r>
-            <w:proofErr w:type="spellStart"/>
-            <w:r>
-              <w:rPr>
-                <w:rFonts w:ascii="Calibri" w:eastAsia="Times New Roman" w:hAnsi="Calibri" w:cs="Calibri"/>
-                <w:color w:val="000000"/>
-                <w:sz w:val="24"/>
-                <w:szCs w:val="24"/>
-                <w:lang w:eastAsia="pt-BR"/>
-              </w:rPr>
-              <w:t>Usuario</w:t>
-            </w:r>
-            <w:proofErr w:type="spellEnd"/>
+              <w:t>Conexão do Banco Usuario</w:t>
+            </w:r>
           </w:p>
         </w:tc>
         <w:tc>
@@ -9266,42 +8570,8 @@
                 <w:szCs w:val="24"/>
                 <w:lang w:eastAsia="pt-BR"/>
               </w:rPr>
-              <w:t xml:space="preserve">Conectar o banco de dados do </w:t>
-            </w:r>
-            <w:proofErr w:type="spellStart"/>
-            <w:r>
-              <w:rPr>
-                <w:rFonts w:ascii="Calibri" w:eastAsia="Times New Roman" w:hAnsi="Calibri" w:cs="Calibri"/>
-                <w:color w:val="000000"/>
-                <w:sz w:val="24"/>
-                <w:szCs w:val="24"/>
-                <w:lang w:eastAsia="pt-BR"/>
-              </w:rPr>
-              <w:t>Usuario</w:t>
-            </w:r>
-            <w:proofErr w:type="spellEnd"/>
-            <w:r>
-              <w:rPr>
-                <w:rFonts w:ascii="Calibri" w:eastAsia="Times New Roman" w:hAnsi="Calibri" w:cs="Calibri"/>
-                <w:color w:val="000000"/>
-                <w:sz w:val="24"/>
-                <w:szCs w:val="24"/>
-                <w:lang w:eastAsia="pt-BR"/>
-              </w:rPr>
-              <w:t xml:space="preserve"> com o Site </w:t>
-            </w:r>
-            <w:proofErr w:type="spellStart"/>
-            <w:r>
-              <w:rPr>
-                <w:rFonts w:ascii="Calibri" w:eastAsia="Times New Roman" w:hAnsi="Calibri" w:cs="Calibri"/>
-                <w:color w:val="000000"/>
-                <w:sz w:val="24"/>
-                <w:szCs w:val="24"/>
-                <w:lang w:eastAsia="pt-BR"/>
-              </w:rPr>
-              <w:t>Estatico</w:t>
-            </w:r>
-            <w:proofErr w:type="spellEnd"/>
+              <w:t>Conectar o banco de dados do Usuario com o Site Estatico</w:t>
+            </w:r>
           </w:p>
         </w:tc>
         <w:tc>
@@ -9626,29 +8896,7 @@
                 <w:szCs w:val="24"/>
                 <w:lang w:eastAsia="pt-BR"/>
               </w:rPr>
-              <w:t xml:space="preserve">Conectar o banco de dados do </w:t>
-            </w:r>
-            <w:proofErr w:type="spellStart"/>
-            <w:r>
-              <w:rPr>
-                <w:rFonts w:ascii="Calibri" w:eastAsia="Times New Roman" w:hAnsi="Calibri" w:cs="Calibri"/>
-                <w:color w:val="000000"/>
-                <w:sz w:val="24"/>
-                <w:szCs w:val="24"/>
-                <w:lang w:eastAsia="pt-BR"/>
-              </w:rPr>
-              <w:t>Usuario</w:t>
-            </w:r>
-            <w:proofErr w:type="spellEnd"/>
-            <w:r>
-              <w:rPr>
-                <w:rFonts w:ascii="Calibri" w:eastAsia="Times New Roman" w:hAnsi="Calibri" w:cs="Calibri"/>
-                <w:color w:val="000000"/>
-                <w:sz w:val="24"/>
-                <w:szCs w:val="24"/>
-                <w:lang w:eastAsia="pt-BR"/>
-              </w:rPr>
-              <w:t xml:space="preserve"> com os sensores</w:t>
+              <w:t>Conectar o banco de dados do Usuario com os sensores</w:t>
             </w:r>
           </w:p>
         </w:tc>
@@ -10953,29 +10201,7 @@
                 <w:szCs w:val="24"/>
                 <w:lang w:eastAsia="pt-BR"/>
               </w:rPr>
-              <w:t>Header/</w:t>
-            </w:r>
-            <w:proofErr w:type="spellStart"/>
-            <w:r>
-              <w:rPr>
-                <w:rFonts w:ascii="Calibri" w:eastAsia="Times New Roman" w:hAnsi="Calibri" w:cs="Calibri"/>
-                <w:color w:val="000000"/>
-                <w:sz w:val="24"/>
-                <w:szCs w:val="24"/>
-                <w:lang w:eastAsia="pt-BR"/>
-              </w:rPr>
-              <w:t>Navbar</w:t>
-            </w:r>
-            <w:proofErr w:type="spellEnd"/>
-            <w:r>
-              <w:rPr>
-                <w:rFonts w:ascii="Calibri" w:eastAsia="Times New Roman" w:hAnsi="Calibri" w:cs="Calibri"/>
-                <w:color w:val="000000"/>
-                <w:sz w:val="24"/>
-                <w:szCs w:val="24"/>
-                <w:lang w:eastAsia="pt-BR"/>
-              </w:rPr>
-              <w:t xml:space="preserve"> navegação</w:t>
+              <w:t>Header/Navbar navegação</w:t>
             </w:r>
           </w:p>
         </w:tc>
@@ -11256,7 +10482,6 @@
                 <w:lang w:eastAsia="pt-BR"/>
               </w:rPr>
             </w:pPr>
-            <w:proofErr w:type="spellStart"/>
             <w:r>
               <w:rPr>
                 <w:rFonts w:ascii="Calibri" w:eastAsia="Times New Roman" w:hAnsi="Calibri" w:cs="Calibri"/>
@@ -11267,7 +10492,6 @@
               </w:rPr>
               <w:t>Footer</w:t>
             </w:r>
-            <w:proofErr w:type="spellEnd"/>
           </w:p>
         </w:tc>
         <w:tc>
@@ -11296,27 +10520,15 @@
                 <w:lang w:eastAsia="pt-BR"/>
               </w:rPr>
             </w:pPr>
-            <w:proofErr w:type="spellStart"/>
-            <w:r>
-              <w:rPr>
-                <w:rFonts w:ascii="Calibri" w:eastAsia="Times New Roman" w:hAnsi="Calibri" w:cs="Calibri"/>
-                <w:color w:val="000000"/>
-                <w:sz w:val="24"/>
-                <w:szCs w:val="24"/>
-                <w:lang w:eastAsia="pt-BR"/>
-              </w:rPr>
-              <w:t>Infromações</w:t>
-            </w:r>
-            <w:proofErr w:type="spellEnd"/>
-            <w:r>
-              <w:rPr>
-                <w:rFonts w:ascii="Calibri" w:eastAsia="Times New Roman" w:hAnsi="Calibri" w:cs="Calibri"/>
-                <w:color w:val="000000"/>
-                <w:sz w:val="24"/>
-                <w:szCs w:val="24"/>
-                <w:lang w:eastAsia="pt-BR"/>
-              </w:rPr>
-              <w:t xml:space="preserve"> de contato</w:t>
+            <w:r>
+              <w:rPr>
+                <w:rFonts w:ascii="Calibri" w:eastAsia="Times New Roman" w:hAnsi="Calibri" w:cs="Calibri"/>
+                <w:color w:val="000000"/>
+                <w:sz w:val="24"/>
+                <w:szCs w:val="24"/>
+                <w:lang w:eastAsia="pt-BR"/>
+              </w:rPr>
+              <w:t>Infromações de contato</w:t>
             </w:r>
           </w:p>
         </w:tc>
@@ -11920,23 +11132,13 @@
                 <w:lang w:eastAsia="pt-BR"/>
               </w:rPr>
             </w:pPr>
-            <w:proofErr w:type="spellStart"/>
-            <w:r>
-              <w:rPr>
-                <w:rFonts w:ascii="Calibri" w:eastAsia="Times New Roman" w:hAnsi="Calibri" w:cs="Calibri"/>
-                <w:color w:val="000000"/>
-                <w:lang w:eastAsia="pt-BR"/>
-              </w:rPr>
-              <w:t>Git</w:t>
-            </w:r>
-            <w:proofErr w:type="spellEnd"/>
-            <w:r>
-              <w:rPr>
-                <w:rFonts w:ascii="Calibri" w:eastAsia="Times New Roman" w:hAnsi="Calibri" w:cs="Calibri"/>
-                <w:color w:val="000000"/>
-                <w:lang w:eastAsia="pt-BR"/>
-              </w:rPr>
-              <w:t xml:space="preserve"> Hub</w:t>
+            <w:r>
+              <w:rPr>
+                <w:rFonts w:ascii="Calibri" w:eastAsia="Times New Roman" w:hAnsi="Calibri" w:cs="Calibri"/>
+                <w:color w:val="000000"/>
+                <w:lang w:eastAsia="pt-BR"/>
+              </w:rPr>
+              <w:t>Git Hub</w:t>
             </w:r>
           </w:p>
         </w:tc>
@@ -11970,25 +11172,7 @@
                 <w:color w:val="000000"/>
                 <w:lang w:eastAsia="pt-BR"/>
               </w:rPr>
-              <w:t xml:space="preserve">Criar e configurar projeto no </w:t>
-            </w:r>
-            <w:proofErr w:type="spellStart"/>
-            <w:r>
-              <w:rPr>
-                <w:rFonts w:ascii="Calibri" w:eastAsia="Times New Roman" w:hAnsi="Calibri" w:cs="Calibri"/>
-                <w:color w:val="000000"/>
-                <w:lang w:eastAsia="pt-BR"/>
-              </w:rPr>
-              <w:t>git</w:t>
-            </w:r>
-            <w:proofErr w:type="spellEnd"/>
-            <w:r>
-              <w:rPr>
-                <w:rFonts w:ascii="Calibri" w:eastAsia="Times New Roman" w:hAnsi="Calibri" w:cs="Calibri"/>
-                <w:color w:val="000000"/>
-                <w:lang w:eastAsia="pt-BR"/>
-              </w:rPr>
-              <w:t xml:space="preserve"> hub</w:t>
+              <w:t>Criar e configurar projeto no git hub</w:t>
             </w:r>
           </w:p>
         </w:tc>
@@ -12269,18 +11453,8 @@
                 <w:color w:val="000000"/>
                 <w:lang w:eastAsia="pt-BR"/>
               </w:rPr>
-              <w:t xml:space="preserve">Contextualização do </w:t>
-            </w:r>
-            <w:proofErr w:type="spellStart"/>
-            <w:r>
-              <w:rPr>
-                <w:rFonts w:ascii="Calibri" w:eastAsia="Times New Roman" w:hAnsi="Calibri" w:cs="Calibri"/>
-                <w:color w:val="000000"/>
-                <w:lang w:eastAsia="pt-BR"/>
-              </w:rPr>
-              <w:t>negocío</w:t>
-            </w:r>
-            <w:proofErr w:type="spellEnd"/>
+              <w:t>Contextualização do negocío</w:t>
+            </w:r>
           </w:p>
         </w:tc>
         <w:tc>
@@ -12313,54 +11487,8 @@
                 <w:color w:val="000000"/>
                 <w:lang w:eastAsia="pt-BR"/>
               </w:rPr>
-              <w:t xml:space="preserve">Pesquisar o </w:t>
-            </w:r>
-            <w:proofErr w:type="spellStart"/>
-            <w:r>
-              <w:rPr>
-                <w:rFonts w:ascii="Calibri" w:eastAsia="Times New Roman" w:hAnsi="Calibri" w:cs="Calibri"/>
-                <w:color w:val="000000"/>
-                <w:lang w:eastAsia="pt-BR"/>
-              </w:rPr>
-              <w:t>coxtexto</w:t>
-            </w:r>
-            <w:proofErr w:type="spellEnd"/>
-            <w:r>
-              <w:rPr>
-                <w:rFonts w:ascii="Calibri" w:eastAsia="Times New Roman" w:hAnsi="Calibri" w:cs="Calibri"/>
-                <w:color w:val="000000"/>
-                <w:lang w:eastAsia="pt-BR"/>
-              </w:rPr>
-              <w:t xml:space="preserve"> </w:t>
-            </w:r>
-            <w:proofErr w:type="gramStart"/>
-            <w:r>
-              <w:rPr>
-                <w:rFonts w:ascii="Calibri" w:eastAsia="Times New Roman" w:hAnsi="Calibri" w:cs="Calibri"/>
-                <w:color w:val="000000"/>
-                <w:lang w:eastAsia="pt-BR"/>
-              </w:rPr>
-              <w:t>aonde</w:t>
-            </w:r>
-            <w:proofErr w:type="gramEnd"/>
-            <w:r>
-              <w:rPr>
-                <w:rFonts w:ascii="Calibri" w:eastAsia="Times New Roman" w:hAnsi="Calibri" w:cs="Calibri"/>
-                <w:color w:val="000000"/>
-                <w:lang w:eastAsia="pt-BR"/>
-              </w:rPr>
-              <w:t xml:space="preserve"> é inserido o nosso </w:t>
-            </w:r>
-            <w:proofErr w:type="spellStart"/>
-            <w:r>
-              <w:rPr>
-                <w:rFonts w:ascii="Calibri" w:eastAsia="Times New Roman" w:hAnsi="Calibri" w:cs="Calibri"/>
-                <w:color w:val="000000"/>
-                <w:lang w:eastAsia="pt-BR"/>
-              </w:rPr>
-              <w:t>negocío</w:t>
-            </w:r>
-            <w:proofErr w:type="spellEnd"/>
+              <w:t>Pesquisar o coxtexto aonde é inserido o nosso negocío</w:t>
+            </w:r>
           </w:p>
         </w:tc>
         <w:tc>
@@ -12674,27 +11802,7 @@
                 <w:color w:val="000000"/>
                 <w:lang w:eastAsia="pt-BR"/>
               </w:rPr>
-              <w:t xml:space="preserve">Justificar o </w:t>
-            </w:r>
-            <w:proofErr w:type="spellStart"/>
-            <w:proofErr w:type="gramStart"/>
-            <w:r>
-              <w:rPr>
-                <w:rFonts w:ascii="Calibri" w:eastAsia="Times New Roman" w:hAnsi="Calibri" w:cs="Calibri"/>
-                <w:color w:val="000000"/>
-                <w:lang w:eastAsia="pt-BR"/>
-              </w:rPr>
-              <w:t>porque</w:t>
-            </w:r>
-            <w:proofErr w:type="spellEnd"/>
-            <w:proofErr w:type="gramEnd"/>
-            <w:r>
-              <w:rPr>
-                <w:rFonts w:ascii="Calibri" w:eastAsia="Times New Roman" w:hAnsi="Calibri" w:cs="Calibri"/>
-                <w:color w:val="000000"/>
-                <w:lang w:eastAsia="pt-BR"/>
-              </w:rPr>
-              <w:t xml:space="preserve"> o nosso projeto deve ser inserido no mercado</w:t>
+              <w:t>Justificar o porque o nosso projeto deve ser inserido no mercado</w:t>
             </w:r>
           </w:p>
         </w:tc>
@@ -12975,18 +12083,8 @@
                 <w:color w:val="000000"/>
                 <w:lang w:eastAsia="pt-BR"/>
               </w:rPr>
-              <w:t xml:space="preserve">Diagrama de visão de </w:t>
-            </w:r>
-            <w:proofErr w:type="spellStart"/>
-            <w:r>
-              <w:rPr>
-                <w:rFonts w:ascii="Calibri" w:eastAsia="Times New Roman" w:hAnsi="Calibri" w:cs="Calibri"/>
-                <w:color w:val="000000"/>
-                <w:lang w:eastAsia="pt-BR"/>
-              </w:rPr>
-              <w:t>negocío</w:t>
-            </w:r>
-            <w:proofErr w:type="spellEnd"/>
+              <w:t>Diagrama de visão de negocío</w:t>
+            </w:r>
           </w:p>
         </w:tc>
         <w:tc>
@@ -13649,25 +12747,7 @@
                 <w:color w:val="000000"/>
                 <w:lang w:eastAsia="pt-BR"/>
               </w:rPr>
-              <w:t>Criar e organizar a ferramenta de gestão do projeto utilizando a plataforma (</w:t>
-            </w:r>
-            <w:proofErr w:type="spellStart"/>
-            <w:r>
-              <w:rPr>
-                <w:rFonts w:ascii="Calibri" w:eastAsia="Times New Roman" w:hAnsi="Calibri" w:cs="Calibri"/>
-                <w:color w:val="000000"/>
-                <w:lang w:eastAsia="pt-BR"/>
-              </w:rPr>
-              <w:t>Trello</w:t>
-            </w:r>
-            <w:proofErr w:type="spellEnd"/>
-            <w:r>
-              <w:rPr>
-                <w:rFonts w:ascii="Calibri" w:eastAsia="Times New Roman" w:hAnsi="Calibri" w:cs="Calibri"/>
-                <w:color w:val="000000"/>
-                <w:lang w:eastAsia="pt-BR"/>
-              </w:rPr>
-              <w:t>)</w:t>
+              <w:t>Criar e organizar a ferramenta de gestão do projeto utilizando a plataforma (Trello)</w:t>
             </w:r>
           </w:p>
         </w:tc>
@@ -13982,25 +13062,7 @@
                 <w:color w:val="000000"/>
                 <w:lang w:eastAsia="pt-BR"/>
               </w:rPr>
-              <w:t>Upar requisitos e atualizar na ferramenta de gestão de projeto (</w:t>
-            </w:r>
-            <w:proofErr w:type="spellStart"/>
-            <w:r>
-              <w:rPr>
-                <w:rFonts w:ascii="Calibri" w:eastAsia="Times New Roman" w:hAnsi="Calibri" w:cs="Calibri"/>
-                <w:color w:val="000000"/>
-                <w:lang w:eastAsia="pt-BR"/>
-              </w:rPr>
-              <w:t>Trello</w:t>
-            </w:r>
-            <w:proofErr w:type="spellEnd"/>
-            <w:r>
-              <w:rPr>
-                <w:rFonts w:ascii="Calibri" w:eastAsia="Times New Roman" w:hAnsi="Calibri" w:cs="Calibri"/>
-                <w:color w:val="000000"/>
-                <w:lang w:eastAsia="pt-BR"/>
-              </w:rPr>
-              <w:t>)</w:t>
+              <w:t>Upar requisitos e atualizar na ferramenta de gestão de projeto (Trello)</w:t>
             </w:r>
           </w:p>
         </w:tc>
@@ -14282,18 +13344,8 @@
                 <w:color w:val="000000"/>
                 <w:lang w:eastAsia="pt-BR"/>
               </w:rPr>
-              <w:t xml:space="preserve">Banco </w:t>
-            </w:r>
-            <w:proofErr w:type="gramStart"/>
-            <w:r>
-              <w:rPr>
-                <w:rFonts w:ascii="Calibri" w:eastAsia="Times New Roman" w:hAnsi="Calibri" w:cs="Calibri"/>
-                <w:color w:val="000000"/>
-                <w:lang w:eastAsia="pt-BR"/>
-              </w:rPr>
-              <w:t>de  Dados</w:t>
-            </w:r>
-            <w:proofErr w:type="gramEnd"/>
+              <w:t>Banco de  Dados</w:t>
+            </w:r>
           </w:p>
         </w:tc>
         <w:tc>
@@ -14760,25 +13812,7 @@
           <w:sz w:val="24"/>
           <w:szCs w:val="24"/>
         </w:rPr>
-        <w:t xml:space="preserve">Planilha </w:t>
-      </w:r>
-      <w:proofErr w:type="spellStart"/>
-      <w:r>
-        <w:rPr>
-          <w:rFonts w:ascii="Quire Sans" w:eastAsia="Quire Sans" w:hAnsi="Quire Sans" w:cs="Quire Sans"/>
-          <w:sz w:val="24"/>
-          <w:szCs w:val="24"/>
-        </w:rPr>
-        <w:t>Product</w:t>
-      </w:r>
-      <w:proofErr w:type="spellEnd"/>
-      <w:r>
-        <w:rPr>
-          <w:rFonts w:ascii="Quire Sans" w:eastAsia="Quire Sans" w:hAnsi="Quire Sans" w:cs="Quire Sans"/>
-          <w:sz w:val="24"/>
-          <w:szCs w:val="24"/>
-        </w:rPr>
-        <w:t xml:space="preserve"> Backlog 50 dias </w:t>
+        <w:t xml:space="preserve">Planilha Product Backlog 50 dias </w:t>
       </w:r>
     </w:p>
     <w:p>
@@ -14916,35 +13950,7 @@
           <w:sz w:val="24"/>
           <w:szCs w:val="24"/>
         </w:rPr>
-        <w:t xml:space="preserve">Especificação do </w:t>
-      </w:r>
-      <w:proofErr w:type="spellStart"/>
-      <w:proofErr w:type="gramStart"/>
-      <w:r>
-        <w:rPr>
-          <w:rFonts w:ascii="Quire Sans" w:eastAsia="Quire Sans" w:hAnsi="Quire Sans" w:cs="Quire Sans"/>
-          <w:sz w:val="24"/>
-          <w:szCs w:val="24"/>
-        </w:rPr>
-        <w:t>analytics</w:t>
-      </w:r>
-      <w:proofErr w:type="spellEnd"/>
-      <w:r>
-        <w:rPr>
-          <w:rFonts w:ascii="Quire Sans" w:eastAsia="Quire Sans" w:hAnsi="Quire Sans" w:cs="Quire Sans"/>
-          <w:sz w:val="24"/>
-          <w:szCs w:val="24"/>
-        </w:rPr>
-        <w:t xml:space="preserve">  82</w:t>
-      </w:r>
-      <w:proofErr w:type="gramEnd"/>
-      <w:r>
-        <w:rPr>
-          <w:rFonts w:ascii="Quire Sans" w:eastAsia="Quire Sans" w:hAnsi="Quire Sans" w:cs="Quire Sans"/>
-          <w:sz w:val="24"/>
-          <w:szCs w:val="24"/>
-        </w:rPr>
-        <w:t xml:space="preserve"> dias </w:t>
+        <w:t xml:space="preserve">Especificação do analytics  82 dias </w:t>
       </w:r>
     </w:p>
     <w:p>
@@ -14990,43 +13996,7 @@
           <w:sz w:val="24"/>
           <w:szCs w:val="24"/>
         </w:rPr>
-        <w:t xml:space="preserve">Teste integrado da solução de </w:t>
-      </w:r>
-      <w:proofErr w:type="spellStart"/>
-      <w:r>
-        <w:rPr>
-          <w:rFonts w:ascii="Quire Sans" w:eastAsia="Quire Sans" w:hAnsi="Quire Sans" w:cs="Quire Sans"/>
-          <w:sz w:val="24"/>
-          <w:szCs w:val="24"/>
-        </w:rPr>
-        <w:t>IoT</w:t>
-      </w:r>
-      <w:proofErr w:type="spellEnd"/>
-      <w:r>
-        <w:rPr>
-          <w:rFonts w:ascii="Quire Sans" w:eastAsia="Quire Sans" w:hAnsi="Quire Sans" w:cs="Quire Sans"/>
-          <w:sz w:val="24"/>
-          <w:szCs w:val="24"/>
-        </w:rPr>
-        <w:t xml:space="preserve"> e do </w:t>
-      </w:r>
-      <w:proofErr w:type="spellStart"/>
-      <w:r>
-        <w:rPr>
-          <w:rFonts w:ascii="Quire Sans" w:eastAsia="Quire Sans" w:hAnsi="Quire Sans" w:cs="Quire Sans"/>
-          <w:sz w:val="24"/>
-          <w:szCs w:val="24"/>
-        </w:rPr>
-        <w:t>analytics</w:t>
-      </w:r>
-      <w:proofErr w:type="spellEnd"/>
-      <w:r>
-        <w:rPr>
-          <w:rFonts w:ascii="Quire Sans" w:eastAsia="Quire Sans" w:hAnsi="Quire Sans" w:cs="Quire Sans"/>
-          <w:sz w:val="24"/>
-          <w:szCs w:val="24"/>
-        </w:rPr>
-        <w:t xml:space="preserve"> 87 dias </w:t>
+        <w:t xml:space="preserve">Teste integrado da solução de IoT e do analytics 87 dias </w:t>
       </w:r>
     </w:p>
     <w:p>
@@ -15967,18 +14937,8 @@
           <w:sz w:val="24"/>
           <w:szCs w:val="24"/>
         </w:rPr>
-        <w:t xml:space="preserve">Professor: Claudio </w:t>
-      </w:r>
-      <w:proofErr w:type="spellStart"/>
-      <w:r>
-        <w:rPr>
-          <w:rFonts w:ascii="Quire Sans" w:eastAsia="Quire Sans" w:hAnsi="Quire Sans" w:cs="Quire Sans"/>
-          <w:sz w:val="24"/>
-          <w:szCs w:val="24"/>
-        </w:rPr>
-        <w:t>Frizzarini</w:t>
-      </w:r>
-      <w:proofErr w:type="spellEnd"/>
+        <w:t>Professor: Claudio Frizzarini</w:t>
+      </w:r>
       <w:r>
         <w:rPr>
           <w:rFonts w:ascii="Quire Sans" w:eastAsia="Quire Sans" w:hAnsi="Quire Sans" w:cs="Quire Sans"/>

</xml_diff>